<commit_message>
Meeting Minutes Iteration 1
</commit_message>
<xml_diff>
--- a/docs/CS673F13P1_meetingminutes.docx
+++ b/docs/CS673F13P1_meetingminutes.docx
@@ -3,6 +3,2066 @@
 <w:document xmlns:mc="http://schemas.openxmlformats.org/markup-compatibility/2006" xmlns:o="urn:schemas-microsoft-com:office:office" xmlns:r="http://schemas.openxmlformats.org/officeDocument/2006/relationships" xmlns:m="http://schemas.openxmlformats.org/officeDocument/2006/math" xmlns:v="urn:schemas-microsoft-com:vml" xmlns:wp="http://schemas.openxmlformats.org/drawingml/2006/wordprocessingDrawing" xmlns:w10="urn:schemas-microsoft-com:office:word" xmlns:w="http://schemas.openxmlformats.org/wordprocessingml/2006/main" xmlns:wne="http://schemas.microsoft.com/office/word/2006/wordml" xmlns:sl="http://schemas.openxmlformats.org/schemaLibrary/2006/main" xmlns:a="http://schemas.openxmlformats.org/drawingml/2006/main" xmlns:pic="http://schemas.openxmlformats.org/drawingml/2006/picture" xmlns:c="http://schemas.openxmlformats.org/drawingml/2006/chart" xmlns:lc="http://schemas.openxmlformats.org/drawingml/2006/lockedCanvas" xmlns:dgm="http://schemas.openxmlformats.org/drawingml/2006/diagram">
   <w:background w:color="FFFFFF"/>
   <w:body>
+    <w:p>
+      <w:pPr>
+        <w:contextualSpacing w:val="0"/>
+        <w:jc w:val="center"/>
+        <w:rPr/>
+      </w:pPr>
+      <w:r>
+        <w:rPr>
+          <w:b w:val="1"/>
+          <w:sz w:val="24"/>
+          <w:rtl w:val="0"/>
+        </w:rPr>
+        <w:t xml:space="preserve">CS673F13 Software Engineering</w:t>
+      </w:r>
+    </w:p>
+    <w:p>
+      <w:pPr>
+        <w:contextualSpacing w:val="0"/>
+        <w:jc w:val="center"/>
+        <w:rPr/>
+      </w:pPr>
+      <w:r>
+        <w:rPr>
+          <w:b w:val="1"/>
+          <w:sz w:val="24"/>
+          <w:rtl w:val="0"/>
+        </w:rPr>
+        <w:t xml:space="preserve">Group Project 1  (Project name Diabetes Management)  </w:t>
+      </w:r>
+    </w:p>
+    <w:p>
+      <w:pPr>
+        <w:contextualSpacing w:val="0"/>
+        <w:jc w:val="center"/>
+        <w:rPr/>
+      </w:pPr>
+      <w:r>
+        <w:rPr>
+          <w:b w:val="1"/>
+          <w:sz w:val="24"/>
+          <w:rtl w:val="0"/>
+        </w:rPr>
+        <w:t xml:space="preserve">Meeting Minutes</w:t>
+      </w:r>
+    </w:p>
+    <w:p>
+      <w:pPr>
+        <w:contextualSpacing w:val="0"/>
+        <w:jc w:val="center"/>
+        <w:rPr/>
+      </w:pPr>
+      <w:r>
+        <w:rPr>
+          <w:b w:val="1"/>
+          <w:sz w:val="24"/>
+          <w:rtl w:val="0"/>
+        </w:rPr>
+        <w:t xml:space="preserve">Week 5 (10/11 - 10/17 )  </w:t>
+      </w:r>
+    </w:p>
+    <w:p>
+      <w:pPr>
+        <w:contextualSpacing w:val="0"/>
+        <w:jc w:val="center"/>
+        <w:rPr/>
+      </w:pPr>
+      <w:r>
+        <w:rPr>
+          <w:rtl w:val="0"/>
+        </w:rPr>
+      </w:r>
+    </w:p>
+    <w:p>
+      <w:pPr>
+        <w:contextualSpacing w:val="0"/>
+        <w:jc w:val="center"/>
+        <w:rPr/>
+      </w:pPr>
+      <w:r>
+        <w:rPr>
+          <w:rtl w:val="0"/>
+        </w:rPr>
+      </w:r>
+    </w:p>
+    <w:p>
+      <w:pPr>
+        <w:contextualSpacing w:val="0"/>
+        <w:rPr/>
+      </w:pPr>
+      <w:r>
+        <w:rPr>
+          <w:b w:val="1"/>
+          <w:sz w:val="24"/>
+          <w:rtl w:val="0"/>
+        </w:rPr>
+        <w:t xml:space="preserve">Date and Time:  </w:t>
+      </w:r>
+      <w:r>
+        <w:rPr>
+          <w:sz w:val="24"/>
+          <w:rtl w:val="0"/>
+        </w:rPr>
+        <w:t xml:space="preserve">10/17, 5-6:00, 9:30-10</w:t>
+      </w:r>
+    </w:p>
+    <w:p>
+      <w:pPr>
+        <w:contextualSpacing w:val="0"/>
+        <w:rPr/>
+      </w:pPr>
+      <w:r>
+        <w:rPr>
+          <w:b w:val="1"/>
+          <w:sz w:val="24"/>
+          <w:rtl w:val="0"/>
+        </w:rPr>
+        <w:t xml:space="preserve">Place:</w:t>
+      </w:r>
+      <w:r>
+        <w:rPr>
+          <w:sz w:val="24"/>
+          <w:rtl w:val="0"/>
+        </w:rPr>
+        <w:t xml:space="preserve"> BU engineering building</w:t>
+      </w:r>
+    </w:p>
+    <w:p>
+      <w:pPr>
+        <w:contextualSpacing w:val="0"/>
+      </w:pPr>
+      <w:r>
+        <w:rPr>
+          <w:b w:val="1"/>
+          <w:sz w:val="24"/>
+          <w:rtl w:val="0"/>
+        </w:rPr>
+        <w:t xml:space="preserve">Participants: </w:t>
+      </w:r>
+      <w:r>
+        <w:rPr>
+          <w:sz w:val="24"/>
+          <w:rtl w:val="0"/>
+        </w:rPr>
+        <w:t xml:space="preserve">Wenjie Shi, Yulu Liu, Jeff Andre, Yehuan Huang,Yingyuan Zhang, Maura Huff, Bogdan Chayka, Jason Lu, Yike Xue</w:t>
+      </w:r>
+    </w:p>
+    <w:p>
+      <w:pPr>
+        <w:contextualSpacing w:val="0"/>
+      </w:pPr>
+      <w:r>
+        <w:rPr>
+          <w:b w:val="1"/>
+          <w:sz w:val="24"/>
+          <w:rtl w:val="0"/>
+        </w:rPr>
+        <w:t xml:space="preserve">Minutes taker: </w:t>
+      </w:r>
+      <w:r>
+        <w:rPr>
+          <w:sz w:val="24"/>
+          <w:rtl w:val="0"/>
+        </w:rPr>
+        <w:t xml:space="preserve">Jeff</w:t>
+      </w:r>
+    </w:p>
+    <w:p>
+      <w:pPr>
+        <w:contextualSpacing w:val="0"/>
+        <w:rPr/>
+      </w:pPr>
+      <w:r>
+        <w:rPr>
+          <w:b w:val="1"/>
+          <w:sz w:val="24"/>
+          <w:rtl w:val="0"/>
+        </w:rPr>
+        <w:t xml:space="preserve">Timekeeper: </w:t>
+      </w:r>
+      <w:r>
+        <w:rPr>
+          <w:sz w:val="24"/>
+          <w:rtl w:val="0"/>
+        </w:rPr>
+        <w:t xml:space="preserve">Maura</w:t>
+      </w:r>
+      <w:r>
+        <w:rPr>
+          <w:b w:val="1"/>
+          <w:sz w:val="24"/>
+          <w:rtl w:val="0"/>
+        </w:rPr>
+        <w:tab/>
+      </w:r>
+    </w:p>
+    <w:p>
+      <w:pPr>
+        <w:contextualSpacing w:val="0"/>
+        <w:rPr/>
+      </w:pPr>
+      <w:r>
+        <w:rPr>
+          <w:b w:val="1"/>
+          <w:sz w:val="24"/>
+          <w:rtl w:val="0"/>
+        </w:rPr>
+        <w:t xml:space="preserve">Purpose：</w:t>
+      </w:r>
+      <w:r>
+        <w:rPr>
+          <w:sz w:val="24"/>
+          <w:rtl w:val="0"/>
+        </w:rPr>
+        <w:t xml:space="preserve">Final changes for demo and presentation</w:t>
+      </w:r>
+    </w:p>
+    <w:p>
+      <w:pPr>
+        <w:contextualSpacing w:val="0"/>
+        <w:rPr/>
+      </w:pPr>
+      <w:r>
+        <w:rPr>
+          <w:rtl w:val="0"/>
+        </w:rPr>
+      </w:r>
+    </w:p>
+    <w:p>
+      <w:pPr>
+        <w:contextualSpacing w:val="0"/>
+        <w:rPr/>
+      </w:pPr>
+      <w:r>
+        <w:rPr>
+          <w:b w:val="1"/>
+          <w:sz w:val="24"/>
+          <w:rtl w:val="0"/>
+        </w:rPr>
+        <w:t xml:space="preserve">Agenda:</w:t>
+      </w:r>
+    </w:p>
+    <w:p>
+      <w:pPr>
+        <w:numPr>
+          <w:ilvl w:val="0"/>
+          <w:numId w:val="4"/>
+        </w:numPr>
+        <w:ind w:left="720" w:hanging="359"/>
+        <w:contextualSpacing w:val="1"/>
+        <w:rPr>
+          <w:sz w:val="24"/>
+        </w:rPr>
+      </w:pPr>
+      <w:r>
+        <w:rPr>
+          <w:sz w:val="24"/>
+          <w:rtl w:val="0"/>
+        </w:rPr>
+        <w:t xml:space="preserve">Work on demo</w:t>
+      </w:r>
+    </w:p>
+    <w:p>
+      <w:pPr>
+        <w:numPr>
+          <w:ilvl w:val="0"/>
+          <w:numId w:val="4"/>
+        </w:numPr>
+        <w:ind w:left="720" w:hanging="359"/>
+        <w:contextualSpacing w:val="1"/>
+        <w:rPr>
+          <w:sz w:val="24"/>
+        </w:rPr>
+      </w:pPr>
+      <w:r>
+        <w:rPr>
+          <w:sz w:val="24"/>
+          <w:rtl w:val="0"/>
+        </w:rPr>
+        <w:t xml:space="preserve">Presentation</w:t>
+      </w:r>
+    </w:p>
+    <w:p>
+      <w:pPr>
+        <w:numPr>
+          <w:ilvl w:val="0"/>
+          <w:numId w:val="4"/>
+        </w:numPr>
+        <w:ind w:left="720" w:hanging="359"/>
+        <w:contextualSpacing w:val="1"/>
+        <w:rPr>
+          <w:sz w:val="24"/>
+          <w:u w:val="none"/>
+        </w:rPr>
+      </w:pPr>
+      <w:r>
+        <w:rPr>
+          <w:sz w:val="24"/>
+          <w:rtl w:val="0"/>
+        </w:rPr>
+        <w:t xml:space="preserve">Next stories for iteration 2</w:t>
+      </w:r>
+    </w:p>
+    <w:p>
+      <w:pPr>
+        <w:contextualSpacing w:val="0"/>
+        <w:rPr/>
+      </w:pPr>
+      <w:r>
+        <w:rPr>
+          <w:rtl w:val="0"/>
+        </w:rPr>
+      </w:r>
+    </w:p>
+    <w:p>
+      <w:pPr>
+        <w:contextualSpacing w:val="0"/>
+        <w:rPr/>
+      </w:pPr>
+      <w:r>
+        <w:rPr>
+          <w:b w:val="1"/>
+          <w:sz w:val="24"/>
+          <w:rtl w:val="0"/>
+        </w:rPr>
+        <w:t xml:space="preserve">Discussions:</w:t>
+      </w:r>
+    </w:p>
+    <w:p>
+      <w:pPr>
+        <w:numPr>
+          <w:ilvl w:val="0"/>
+          <w:numId w:val="4"/>
+        </w:numPr>
+        <w:ind w:left="720" w:hanging="359"/>
+        <w:contextualSpacing w:val="1"/>
+        <w:rPr>
+          <w:sz w:val="24"/>
+        </w:rPr>
+      </w:pPr>
+      <w:r>
+        <w:rPr>
+          <w:sz w:val="24"/>
+          <w:rtl w:val="0"/>
+        </w:rPr>
+        <w:t xml:space="preserve">Practice presentation and demo</w:t>
+      </w:r>
+    </w:p>
+    <w:p>
+      <w:pPr>
+        <w:numPr>
+          <w:ilvl w:val="0"/>
+          <w:numId w:val="4"/>
+        </w:numPr>
+        <w:ind w:left="720" w:hanging="359"/>
+        <w:contextualSpacing w:val="1"/>
+        <w:rPr>
+          <w:sz w:val="24"/>
+          <w:u w:val="none"/>
+        </w:rPr>
+      </w:pPr>
+      <w:r>
+        <w:rPr>
+          <w:sz w:val="24"/>
+          <w:rtl w:val="0"/>
+        </w:rPr>
+        <w:t xml:space="preserve">Patient visit story</w:t>
+      </w:r>
+    </w:p>
+    <w:p>
+      <w:pPr>
+        <w:numPr>
+          <w:ilvl w:val="0"/>
+          <w:numId w:val="4"/>
+        </w:numPr>
+        <w:ind w:left="720" w:hanging="359"/>
+        <w:contextualSpacing w:val="1"/>
+        <w:rPr>
+          <w:sz w:val="24"/>
+          <w:u w:val="none"/>
+        </w:rPr>
+      </w:pPr>
+      <w:r>
+        <w:rPr>
+          <w:sz w:val="24"/>
+          <w:rtl w:val="0"/>
+        </w:rPr>
+        <w:t xml:space="preserve">User management</w:t>
+      </w:r>
+    </w:p>
+    <w:p>
+      <w:pPr>
+        <w:numPr>
+          <w:ilvl w:val="0"/>
+          <w:numId w:val="4"/>
+        </w:numPr>
+        <w:ind w:left="720" w:hanging="359"/>
+        <w:contextualSpacing w:val="1"/>
+        <w:rPr>
+          <w:sz w:val="24"/>
+          <w:u w:val="none"/>
+        </w:rPr>
+      </w:pPr>
+      <w:r>
+        <w:rPr>
+          <w:sz w:val="24"/>
+          <w:rtl w:val="0"/>
+        </w:rPr>
+        <w:t xml:space="preserve">Input validation &amp; date selector</w:t>
+      </w:r>
+    </w:p>
+    <w:p>
+      <w:pPr>
+        <w:numPr>
+          <w:ilvl w:val="0"/>
+          <w:numId w:val="4"/>
+        </w:numPr>
+        <w:ind w:left="720" w:hanging="359"/>
+        <w:contextualSpacing w:val="1"/>
+        <w:rPr>
+          <w:sz w:val="24"/>
+          <w:u w:val="none"/>
+        </w:rPr>
+      </w:pPr>
+      <w:r>
+        <w:rPr>
+          <w:sz w:val="24"/>
+          <w:rtl w:val="0"/>
+        </w:rPr>
+        <w:t xml:space="preserve">Algorithm integration</w:t>
+      </w:r>
+    </w:p>
+    <w:p>
+      <w:pPr>
+        <w:contextualSpacing w:val="0"/>
+        <w:rPr/>
+      </w:pPr>
+      <w:r>
+        <w:rPr>
+          <w:rtl w:val="0"/>
+        </w:rPr>
+      </w:r>
+    </w:p>
+    <w:p>
+      <w:pPr>
+        <w:contextualSpacing w:val="0"/>
+        <w:rPr/>
+      </w:pPr>
+      <w:r>
+        <w:rPr>
+          <w:rtl w:val="0"/>
+        </w:rPr>
+      </w:r>
+    </w:p>
+    <w:p>
+      <w:pPr>
+        <w:contextualSpacing w:val="0"/>
+        <w:rPr/>
+      </w:pPr>
+      <w:r>
+        <w:rPr>
+          <w:b w:val="1"/>
+          <w:sz w:val="24"/>
+          <w:rtl w:val="0"/>
+        </w:rPr>
+        <w:t xml:space="preserve">Key Decisions</w:t>
+      </w:r>
+    </w:p>
+    <w:p>
+      <w:pPr>
+        <w:numPr>
+          <w:ilvl w:val="0"/>
+          <w:numId w:val="1"/>
+        </w:numPr>
+        <w:ind w:left="720" w:hanging="359"/>
+        <w:contextualSpacing w:val="1"/>
+        <w:rPr>
+          <w:sz w:val="24"/>
+        </w:rPr>
+      </w:pPr>
+      <w:r>
+        <w:rPr>
+          <w:sz w:val="24"/>
+          <w:rtl w:val="0"/>
+        </w:rPr>
+        <w:t xml:space="preserve">demo and presentation done</w:t>
+      </w:r>
+    </w:p>
+    <w:p>
+      <w:pPr>
+        <w:numPr>
+          <w:ilvl w:val="0"/>
+          <w:numId w:val="1"/>
+        </w:numPr>
+        <w:ind w:left="720" w:hanging="359"/>
+        <w:contextualSpacing w:val="1"/>
+        <w:rPr>
+          <w:sz w:val="24"/>
+          <w:u w:val="none"/>
+        </w:rPr>
+      </w:pPr>
+      <w:r>
+        <w:rPr>
+          <w:sz w:val="24"/>
+          <w:rtl w:val="0"/>
+        </w:rPr>
+        <w:t xml:space="preserve">Start work on next stories</w:t>
+      </w:r>
+    </w:p>
+    <w:p>
+      <w:pPr>
+        <w:contextualSpacing w:val="0"/>
+        <w:jc w:val="center"/>
+        <w:rPr/>
+      </w:pPr>
+      <w:r>
+        <w:rPr>
+          <w:rtl w:val="0"/>
+        </w:rPr>
+      </w:r>
+    </w:p>
+    <w:p>
+      <w:pPr>
+        <w:contextualSpacing w:val="0"/>
+        <w:jc w:val="center"/>
+        <w:rPr/>
+      </w:pPr>
+      <w:r>
+        <w:rPr>
+          <w:rtl w:val="0"/>
+        </w:rPr>
+      </w:r>
+    </w:p>
+    <w:p>
+      <w:pPr>
+        <w:contextualSpacing w:val="0"/>
+        <w:rPr/>
+      </w:pPr>
+      <w:r>
+        <w:rPr>
+          <w:b w:val="1"/>
+          <w:sz w:val="24"/>
+          <w:rtl w:val="0"/>
+        </w:rPr>
+        <w:t xml:space="preserve">Action Items:</w:t>
+      </w:r>
+    </w:p>
+    <w:p>
+      <w:pPr>
+        <w:contextualSpacing w:val="0"/>
+        <w:rPr/>
+      </w:pPr>
+      <w:r>
+        <w:rPr>
+          <w:rtl w:val="0"/>
+        </w:rPr>
+      </w:r>
+    </w:p>
+    <w:p>
+      <w:pPr>
+        <w:numPr>
+          <w:ilvl w:val="0"/>
+          <w:numId w:val="6"/>
+        </w:numPr>
+        <w:ind w:left="720" w:hanging="359"/>
+        <w:contextualSpacing w:val="1"/>
+        <w:rPr>
+          <w:sz w:val="24"/>
+        </w:rPr>
+      </w:pPr>
+      <w:r>
+        <w:rPr>
+          <w:sz w:val="24"/>
+          <w:rtl w:val="0"/>
+        </w:rPr>
+        <w:t xml:space="preserve">Make better detailed wireframe for visit stories - Maura</w:t>
+      </w:r>
+    </w:p>
+    <w:p>
+      <w:pPr>
+        <w:numPr>
+          <w:ilvl w:val="0"/>
+          <w:numId w:val="6"/>
+        </w:numPr>
+        <w:ind w:left="720" w:hanging="359"/>
+        <w:contextualSpacing w:val="1"/>
+        <w:rPr>
+          <w:sz w:val="24"/>
+          <w:u w:val="none"/>
+        </w:rPr>
+      </w:pPr>
+      <w:r>
+        <w:rPr>
+          <w:sz w:val="24"/>
+          <w:rtl w:val="0"/>
+        </w:rPr>
+        <w:t xml:space="preserve">Allan to work on visit controller with help from Bogdan - Allan</w:t>
+      </w:r>
+    </w:p>
+    <w:p>
+      <w:pPr>
+        <w:numPr>
+          <w:ilvl w:val="0"/>
+          <w:numId w:val="6"/>
+        </w:numPr>
+        <w:ind w:left="720" w:hanging="359"/>
+        <w:contextualSpacing w:val="1"/>
+        <w:rPr>
+          <w:sz w:val="24"/>
+          <w:u w:val="none"/>
+        </w:rPr>
+      </w:pPr>
+      <w:r>
+        <w:rPr>
+          <w:sz w:val="24"/>
+          <w:rtl w:val="0"/>
+        </w:rPr>
+        <w:t xml:space="preserve">Input validation - Yulu</w:t>
+      </w:r>
+    </w:p>
+    <w:p>
+      <w:pPr>
+        <w:numPr>
+          <w:ilvl w:val="0"/>
+          <w:numId w:val="6"/>
+        </w:numPr>
+        <w:ind w:left="720" w:hanging="359"/>
+        <w:contextualSpacing w:val="1"/>
+        <w:rPr>
+          <w:sz w:val="24"/>
+        </w:rPr>
+      </w:pPr>
+      <w:r>
+        <w:rPr>
+          <w:sz w:val="24"/>
+          <w:rtl w:val="0"/>
+        </w:rPr>
+        <w:t xml:space="preserve">Work on model for visits - Eva</w:t>
+      </w:r>
+    </w:p>
+    <w:p>
+      <w:pPr>
+        <w:numPr>
+          <w:ilvl w:val="0"/>
+          <w:numId w:val="6"/>
+        </w:numPr>
+        <w:ind w:left="720" w:hanging="359"/>
+        <w:contextualSpacing w:val="1"/>
+        <w:rPr>
+          <w:sz w:val="24"/>
+          <w:u w:val="none"/>
+        </w:rPr>
+      </w:pPr>
+      <w:r>
+        <w:rPr>
+          <w:sz w:val="24"/>
+          <w:rtl w:val="0"/>
+        </w:rPr>
+        <w:t xml:space="preserve">Integrate algorithm into cakePHP framework - Jeff</w:t>
+      </w:r>
+    </w:p>
+    <w:p>
+      <w:pPr>
+        <w:numPr>
+          <w:ilvl w:val="0"/>
+          <w:numId w:val="6"/>
+        </w:numPr>
+        <w:ind w:left="720" w:hanging="359"/>
+        <w:contextualSpacing w:val="1"/>
+        <w:rPr>
+          <w:sz w:val="24"/>
+          <w:u w:val="none"/>
+        </w:rPr>
+      </w:pPr>
+      <w:r>
+        <w:rPr>
+          <w:sz w:val="24"/>
+          <w:rtl w:val="0"/>
+        </w:rPr>
+        <w:t xml:space="preserve">Fix bugs in update patient - Tommy</w:t>
+      </w:r>
+    </w:p>
+    <w:p>
+      <w:pPr>
+        <w:numPr>
+          <w:ilvl w:val="0"/>
+          <w:numId w:val="6"/>
+        </w:numPr>
+        <w:ind w:left="720" w:hanging="359"/>
+        <w:contextualSpacing w:val="1"/>
+        <w:rPr>
+          <w:sz w:val="24"/>
+          <w:u w:val="none"/>
+        </w:rPr>
+      </w:pPr>
+      <w:r>
+        <w:rPr>
+          <w:sz w:val="24"/>
+          <w:rtl w:val="0"/>
+        </w:rPr>
+        <w:t xml:space="preserve">Finish User management - Jason</w:t>
+      </w:r>
+    </w:p>
+    <w:p>
+      <w:pPr>
+        <w:contextualSpacing w:val="0"/>
+      </w:pPr>
+      <w:r>
+        <w:rPr>
+          <w:rtl w:val="0"/>
+        </w:rPr>
+      </w:r>
+    </w:p>
+    <w:p>
+      <w:pPr>
+        <w:contextualSpacing w:val="0"/>
+        <w:jc w:val="center"/>
+      </w:pPr>
+      <w:r>
+        <w:rPr>
+          <w:rtl w:val="0"/>
+        </w:rPr>
+      </w:r>
+    </w:p>
+    <w:p>
+      <w:pPr>
+        <w:contextualSpacing w:val="0"/>
+        <w:jc w:val="center"/>
+        <w:rPr/>
+      </w:pPr>
+      <w:r>
+        <w:rPr>
+          <w:b w:val="1"/>
+          <w:sz w:val="24"/>
+          <w:rtl w:val="0"/>
+        </w:rPr>
+        <w:t xml:space="preserve">CS673F13 Software Engineering</w:t>
+      </w:r>
+    </w:p>
+    <w:p>
+      <w:pPr>
+        <w:contextualSpacing w:val="0"/>
+        <w:jc w:val="center"/>
+        <w:rPr/>
+      </w:pPr>
+      <w:r>
+        <w:rPr>
+          <w:b w:val="1"/>
+          <w:sz w:val="24"/>
+          <w:rtl w:val="0"/>
+        </w:rPr>
+        <w:t xml:space="preserve">Group Project 1  (Project name Diabetes Management)  </w:t>
+      </w:r>
+    </w:p>
+    <w:p>
+      <w:pPr>
+        <w:contextualSpacing w:val="0"/>
+        <w:jc w:val="center"/>
+        <w:rPr/>
+      </w:pPr>
+      <w:r>
+        <w:rPr>
+          <w:b w:val="1"/>
+          <w:sz w:val="24"/>
+          <w:rtl w:val="0"/>
+        </w:rPr>
+        <w:t xml:space="preserve">Meeting Minutes</w:t>
+      </w:r>
+    </w:p>
+    <w:p>
+      <w:pPr>
+        <w:contextualSpacing w:val="0"/>
+        <w:jc w:val="center"/>
+        <w:rPr/>
+      </w:pPr>
+      <w:r>
+        <w:rPr>
+          <w:b w:val="1"/>
+          <w:sz w:val="24"/>
+          <w:rtl w:val="0"/>
+        </w:rPr>
+        <w:t xml:space="preserve">Week 5 (10/11 - 10/17 )  </w:t>
+      </w:r>
+    </w:p>
+    <w:p>
+      <w:pPr>
+        <w:contextualSpacing w:val="0"/>
+        <w:jc w:val="center"/>
+        <w:rPr/>
+      </w:pPr>
+      <w:r>
+        <w:rPr>
+          <w:rtl w:val="0"/>
+        </w:rPr>
+      </w:r>
+    </w:p>
+    <w:p>
+      <w:pPr>
+        <w:contextualSpacing w:val="0"/>
+        <w:jc w:val="center"/>
+        <w:rPr/>
+      </w:pPr>
+      <w:r>
+        <w:rPr>
+          <w:rtl w:val="0"/>
+        </w:rPr>
+      </w:r>
+    </w:p>
+    <w:p>
+      <w:pPr>
+        <w:contextualSpacing w:val="0"/>
+      </w:pPr>
+      <w:r>
+        <w:rPr>
+          <w:b w:val="1"/>
+          <w:sz w:val="24"/>
+          <w:rtl w:val="0"/>
+        </w:rPr>
+        <w:t xml:space="preserve">Date and Time:  </w:t>
+      </w:r>
+      <w:r>
+        <w:rPr>
+          <w:sz w:val="24"/>
+          <w:rtl w:val="0"/>
+        </w:rPr>
+        <w:t xml:space="preserve">10/16, 3:30-5:30</w:t>
+      </w:r>
+    </w:p>
+    <w:p>
+      <w:pPr>
+        <w:contextualSpacing w:val="0"/>
+      </w:pPr>
+      <w:r>
+        <w:rPr>
+          <w:b w:val="1"/>
+          <w:sz w:val="24"/>
+          <w:rtl w:val="0"/>
+        </w:rPr>
+        <w:t xml:space="preserve">Place:</w:t>
+      </w:r>
+      <w:r>
+        <w:rPr>
+          <w:sz w:val="24"/>
+          <w:rtl w:val="0"/>
+        </w:rPr>
+        <w:t xml:space="preserve"> BU engineering building</w:t>
+      </w:r>
+    </w:p>
+    <w:p>
+      <w:pPr>
+        <w:contextualSpacing w:val="0"/>
+        <w:rPr/>
+      </w:pPr>
+      <w:r>
+        <w:rPr>
+          <w:b w:val="1"/>
+          <w:sz w:val="24"/>
+          <w:rtl w:val="0"/>
+        </w:rPr>
+        <w:t xml:space="preserve">Participants: </w:t>
+      </w:r>
+      <w:r>
+        <w:rPr>
+          <w:sz w:val="24"/>
+          <w:rtl w:val="0"/>
+        </w:rPr>
+        <w:t xml:space="preserve">Jason, Maura, Wenjie Shi, Jeff Andre, Tommy, Allen</w:t>
+      </w:r>
+      <w:r>
+        <w:rPr>
+          <w:rtl w:val="0"/>
+        </w:rPr>
+      </w:r>
+    </w:p>
+    <w:p>
+      <w:pPr>
+        <w:contextualSpacing w:val="0"/>
+        <w:rPr/>
+      </w:pPr>
+      <w:r>
+        <w:rPr>
+          <w:b w:val="1"/>
+          <w:sz w:val="24"/>
+          <w:rtl w:val="0"/>
+        </w:rPr>
+        <w:t xml:space="preserve">Minutes taker: </w:t>
+      </w:r>
+      <w:r>
+        <w:rPr>
+          <w:sz w:val="24"/>
+          <w:rtl w:val="0"/>
+        </w:rPr>
+        <w:t xml:space="preserve">Jeff</w:t>
+      </w:r>
+    </w:p>
+    <w:p>
+      <w:pPr>
+        <w:contextualSpacing w:val="0"/>
+        <w:rPr/>
+      </w:pPr>
+      <w:r>
+        <w:rPr>
+          <w:b w:val="1"/>
+          <w:sz w:val="24"/>
+          <w:rtl w:val="0"/>
+        </w:rPr>
+        <w:t xml:space="preserve">Timekeeper: </w:t>
+      </w:r>
+      <w:r>
+        <w:rPr>
+          <w:sz w:val="24"/>
+          <w:rtl w:val="0"/>
+        </w:rPr>
+        <w:t xml:space="preserve">Maura</w:t>
+      </w:r>
+      <w:r>
+        <w:rPr>
+          <w:b w:val="1"/>
+          <w:sz w:val="24"/>
+          <w:rtl w:val="0"/>
+        </w:rPr>
+        <w:tab/>
+      </w:r>
+    </w:p>
+    <w:p>
+      <w:pPr>
+        <w:contextualSpacing w:val="0"/>
+        <w:rPr/>
+      </w:pPr>
+      <w:r>
+        <w:rPr>
+          <w:b w:val="1"/>
+          <w:sz w:val="24"/>
+          <w:rtl w:val="0"/>
+        </w:rPr>
+        <w:t xml:space="preserve">Purpose：</w:t>
+      </w:r>
+      <w:r>
+        <w:rPr>
+          <w:sz w:val="24"/>
+          <w:rtl w:val="0"/>
+        </w:rPr>
+        <w:t xml:space="preserve">Final changes for demo and presentation</w:t>
+      </w:r>
+    </w:p>
+    <w:p>
+      <w:pPr>
+        <w:contextualSpacing w:val="0"/>
+        <w:rPr/>
+      </w:pPr>
+      <w:r>
+        <w:rPr>
+          <w:rtl w:val="0"/>
+        </w:rPr>
+      </w:r>
+    </w:p>
+    <w:p>
+      <w:pPr>
+        <w:contextualSpacing w:val="0"/>
+        <w:rPr/>
+      </w:pPr>
+      <w:r>
+        <w:rPr>
+          <w:b w:val="1"/>
+          <w:sz w:val="24"/>
+          <w:rtl w:val="0"/>
+        </w:rPr>
+        <w:t xml:space="preserve">Agenda:</w:t>
+      </w:r>
+    </w:p>
+    <w:p>
+      <w:pPr>
+        <w:numPr>
+          <w:ilvl w:val="0"/>
+          <w:numId w:val="4"/>
+        </w:numPr>
+        <w:ind w:left="720" w:hanging="359"/>
+        <w:contextualSpacing w:val="1"/>
+        <w:rPr>
+          <w:sz w:val="24"/>
+        </w:rPr>
+      </w:pPr>
+      <w:r>
+        <w:rPr>
+          <w:sz w:val="24"/>
+          <w:rtl w:val="0"/>
+        </w:rPr>
+        <w:t xml:space="preserve">Work on demo</w:t>
+      </w:r>
+    </w:p>
+    <w:p>
+      <w:pPr>
+        <w:numPr>
+          <w:ilvl w:val="0"/>
+          <w:numId w:val="4"/>
+        </w:numPr>
+        <w:ind w:left="720" w:hanging="359"/>
+        <w:contextualSpacing w:val="1"/>
+        <w:rPr>
+          <w:sz w:val="24"/>
+        </w:rPr>
+      </w:pPr>
+      <w:r>
+        <w:rPr>
+          <w:sz w:val="24"/>
+          <w:rtl w:val="0"/>
+        </w:rPr>
+        <w:t xml:space="preserve">Presentation</w:t>
+      </w:r>
+    </w:p>
+    <w:p>
+      <w:pPr>
+        <w:contextualSpacing w:val="0"/>
+        <w:rPr/>
+      </w:pPr>
+      <w:r>
+        <w:rPr>
+          <w:rtl w:val="0"/>
+        </w:rPr>
+      </w:r>
+    </w:p>
+    <w:p>
+      <w:pPr>
+        <w:contextualSpacing w:val="0"/>
+        <w:rPr/>
+      </w:pPr>
+      <w:r>
+        <w:rPr>
+          <w:b w:val="1"/>
+          <w:sz w:val="24"/>
+          <w:rtl w:val="0"/>
+        </w:rPr>
+        <w:t xml:space="preserve">Discussions:</w:t>
+      </w:r>
+    </w:p>
+    <w:p>
+      <w:pPr>
+        <w:numPr>
+          <w:ilvl w:val="0"/>
+          <w:numId w:val="4"/>
+        </w:numPr>
+        <w:ind w:left="720" w:hanging="359"/>
+        <w:contextualSpacing w:val="1"/>
+        <w:rPr>
+          <w:sz w:val="24"/>
+        </w:rPr>
+      </w:pPr>
+      <w:r>
+        <w:rPr>
+          <w:sz w:val="24"/>
+          <w:rtl w:val="0"/>
+        </w:rPr>
+        <w:t xml:space="preserve">Worked on changes for demo</w:t>
+      </w:r>
+    </w:p>
+    <w:p>
+      <w:pPr>
+        <w:numPr>
+          <w:ilvl w:val="0"/>
+          <w:numId w:val="4"/>
+        </w:numPr>
+        <w:ind w:left="720" w:hanging="359"/>
+        <w:contextualSpacing w:val="1"/>
+        <w:rPr>
+          <w:sz w:val="24"/>
+          <w:u w:val="none"/>
+        </w:rPr>
+      </w:pPr>
+      <w:r>
+        <w:rPr>
+          <w:sz w:val="24"/>
+          <w:rtl w:val="0"/>
+        </w:rPr>
+        <w:t xml:space="preserve">Made list of changes to do</w:t>
+      </w:r>
+    </w:p>
+    <w:p>
+      <w:pPr>
+        <w:numPr>
+          <w:ilvl w:val="0"/>
+          <w:numId w:val="4"/>
+        </w:numPr>
+        <w:ind w:left="720" w:hanging="359"/>
+        <w:contextualSpacing w:val="1"/>
+        <w:rPr>
+          <w:sz w:val="24"/>
+        </w:rPr>
+      </w:pPr>
+      <w:r>
+        <w:rPr>
+          <w:sz w:val="24"/>
+          <w:rtl w:val="0"/>
+        </w:rPr>
+        <w:t xml:space="preserve">Presentation updates</w:t>
+      </w:r>
+    </w:p>
+    <w:p>
+      <w:pPr>
+        <w:contextualSpacing w:val="0"/>
+        <w:rPr/>
+      </w:pPr>
+      <w:r>
+        <w:rPr>
+          <w:rtl w:val="0"/>
+        </w:rPr>
+      </w:r>
+    </w:p>
+    <w:p>
+      <w:pPr>
+        <w:contextualSpacing w:val="0"/>
+        <w:rPr/>
+      </w:pPr>
+      <w:r>
+        <w:rPr>
+          <w:rtl w:val="0"/>
+        </w:rPr>
+      </w:r>
+    </w:p>
+    <w:p>
+      <w:pPr>
+        <w:contextualSpacing w:val="0"/>
+        <w:rPr/>
+      </w:pPr>
+      <w:r>
+        <w:rPr>
+          <w:b w:val="1"/>
+          <w:sz w:val="24"/>
+          <w:rtl w:val="0"/>
+        </w:rPr>
+        <w:t xml:space="preserve">Key Decisions</w:t>
+      </w:r>
+    </w:p>
+    <w:p>
+      <w:pPr>
+        <w:numPr>
+          <w:ilvl w:val="0"/>
+          <w:numId w:val="1"/>
+        </w:numPr>
+        <w:ind w:left="720" w:hanging="359"/>
+        <w:contextualSpacing w:val="1"/>
+        <w:rPr>
+          <w:sz w:val="24"/>
+        </w:rPr>
+      </w:pPr>
+      <w:r>
+        <w:rPr>
+          <w:sz w:val="24"/>
+          <w:rtl w:val="0"/>
+        </w:rPr>
+        <w:t xml:space="preserve">Finalize demo and presentation</w:t>
+      </w:r>
+    </w:p>
+    <w:p>
+      <w:pPr>
+        <w:contextualSpacing w:val="0"/>
+        <w:jc w:val="center"/>
+        <w:rPr/>
+      </w:pPr>
+      <w:r>
+        <w:rPr>
+          <w:rtl w:val="0"/>
+        </w:rPr>
+      </w:r>
+    </w:p>
+    <w:p>
+      <w:pPr>
+        <w:contextualSpacing w:val="0"/>
+        <w:jc w:val="center"/>
+        <w:rPr/>
+      </w:pPr>
+      <w:r>
+        <w:rPr>
+          <w:rtl w:val="0"/>
+        </w:rPr>
+      </w:r>
+    </w:p>
+    <w:p>
+      <w:pPr>
+        <w:contextualSpacing w:val="0"/>
+        <w:rPr/>
+      </w:pPr>
+      <w:r>
+        <w:rPr>
+          <w:b w:val="1"/>
+          <w:sz w:val="24"/>
+          <w:rtl w:val="0"/>
+        </w:rPr>
+        <w:t xml:space="preserve">Action Items:</w:t>
+      </w:r>
+    </w:p>
+    <w:p>
+      <w:pPr>
+        <w:contextualSpacing w:val="0"/>
+        <w:rPr/>
+      </w:pPr>
+      <w:r>
+        <w:rPr>
+          <w:rtl w:val="0"/>
+        </w:rPr>
+      </w:r>
+    </w:p>
+    <w:p>
+      <w:pPr>
+        <w:numPr>
+          <w:ilvl w:val="0"/>
+          <w:numId w:val="6"/>
+        </w:numPr>
+        <w:ind w:left="720" w:hanging="359"/>
+        <w:contextualSpacing w:val="1"/>
+        <w:rPr>
+          <w:sz w:val="24"/>
+        </w:rPr>
+      </w:pPr>
+      <w:r>
+        <w:rPr>
+          <w:sz w:val="24"/>
+          <w:rtl w:val="0"/>
+        </w:rPr>
+        <w:t xml:space="preserve">Make updates for demo - Maura, Tommy</w:t>
+      </w:r>
+    </w:p>
+    <w:p>
+      <w:pPr>
+        <w:numPr>
+          <w:ilvl w:val="0"/>
+          <w:numId w:val="6"/>
+        </w:numPr>
+        <w:ind w:left="720" w:hanging="359"/>
+        <w:contextualSpacing w:val="1"/>
+        <w:rPr>
+          <w:sz w:val="24"/>
+          <w:u w:val="none"/>
+        </w:rPr>
+      </w:pPr>
+      <w:r>
+        <w:rPr>
+          <w:sz w:val="24"/>
+          <w:rtl w:val="0"/>
+        </w:rPr>
+        <w:t xml:space="preserve">Finish presentation - Jeff</w:t>
+      </w:r>
+    </w:p>
+    <w:p>
+      <w:pPr>
+        <w:contextualSpacing w:val="0"/>
+        <w:jc w:val="center"/>
+      </w:pPr>
+      <w:r>
+        <w:rPr>
+          <w:rtl w:val="0"/>
+        </w:rPr>
+      </w:r>
+    </w:p>
+    <w:p>
+      <w:pPr>
+        <w:contextualSpacing w:val="0"/>
+        <w:jc w:val="center"/>
+      </w:pPr>
+      <w:r>
+        <w:rPr>
+          <w:rtl w:val="0"/>
+        </w:rPr>
+      </w:r>
+    </w:p>
+    <w:p>
+      <w:pPr>
+        <w:contextualSpacing w:val="0"/>
+        <w:jc w:val="center"/>
+        <w:rPr/>
+      </w:pPr>
+      <w:r>
+        <w:rPr>
+          <w:b w:val="1"/>
+          <w:sz w:val="24"/>
+          <w:rtl w:val="0"/>
+        </w:rPr>
+        <w:t xml:space="preserve">CS673F13 Software Engineering</w:t>
+      </w:r>
+    </w:p>
+    <w:p>
+      <w:pPr>
+        <w:contextualSpacing w:val="0"/>
+        <w:jc w:val="center"/>
+        <w:rPr/>
+      </w:pPr>
+      <w:r>
+        <w:rPr>
+          <w:b w:val="1"/>
+          <w:sz w:val="24"/>
+          <w:rtl w:val="0"/>
+        </w:rPr>
+        <w:t xml:space="preserve">Group Project 1  (Project name Diabetes Management)  </w:t>
+      </w:r>
+    </w:p>
+    <w:p>
+      <w:pPr>
+        <w:contextualSpacing w:val="0"/>
+        <w:jc w:val="center"/>
+        <w:rPr/>
+      </w:pPr>
+      <w:r>
+        <w:rPr>
+          <w:b w:val="1"/>
+          <w:sz w:val="24"/>
+          <w:rtl w:val="0"/>
+        </w:rPr>
+        <w:t xml:space="preserve">Meeting Minutes</w:t>
+      </w:r>
+    </w:p>
+    <w:p>
+      <w:pPr>
+        <w:contextualSpacing w:val="0"/>
+        <w:jc w:val="center"/>
+        <w:rPr/>
+      </w:pPr>
+      <w:r>
+        <w:rPr>
+          <w:b w:val="1"/>
+          <w:sz w:val="24"/>
+          <w:rtl w:val="0"/>
+        </w:rPr>
+        <w:t xml:space="preserve">Week 4 (10/4 - 10/11 )  </w:t>
+      </w:r>
+    </w:p>
+    <w:p>
+      <w:pPr>
+        <w:contextualSpacing w:val="0"/>
+        <w:jc w:val="center"/>
+        <w:rPr/>
+      </w:pPr>
+      <w:r>
+        <w:rPr>
+          <w:rtl w:val="0"/>
+        </w:rPr>
+      </w:r>
+    </w:p>
+    <w:p>
+      <w:pPr>
+        <w:contextualSpacing w:val="0"/>
+        <w:jc w:val="center"/>
+        <w:rPr/>
+      </w:pPr>
+      <w:r>
+        <w:rPr>
+          <w:rtl w:val="0"/>
+        </w:rPr>
+      </w:r>
+    </w:p>
+    <w:p>
+      <w:pPr>
+        <w:contextualSpacing w:val="0"/>
+        <w:rPr/>
+      </w:pPr>
+      <w:r>
+        <w:rPr>
+          <w:b w:val="1"/>
+          <w:sz w:val="24"/>
+          <w:rtl w:val="0"/>
+        </w:rPr>
+        <w:t xml:space="preserve">Date and Time:  </w:t>
+      </w:r>
+      <w:r>
+        <w:rPr>
+          <w:sz w:val="24"/>
+          <w:rtl w:val="0"/>
+        </w:rPr>
+        <w:t xml:space="preserve">10/10, 5:00pm-6：8:00pm-9:30pm</w:t>
+      </w:r>
+    </w:p>
+    <w:p>
+      <w:pPr>
+        <w:contextualSpacing w:val="0"/>
+      </w:pPr>
+      <w:r>
+        <w:rPr>
+          <w:b w:val="1"/>
+          <w:sz w:val="24"/>
+          <w:rtl w:val="0"/>
+        </w:rPr>
+        <w:t xml:space="preserve">Place:</w:t>
+      </w:r>
+      <w:r>
+        <w:rPr>
+          <w:sz w:val="24"/>
+          <w:rtl w:val="0"/>
+        </w:rPr>
+        <w:t xml:space="preserve"> Classroom</w:t>
+      </w:r>
+    </w:p>
+    <w:p>
+      <w:pPr>
+        <w:contextualSpacing w:val="0"/>
+      </w:pPr>
+      <w:r>
+        <w:rPr>
+          <w:b w:val="1"/>
+          <w:sz w:val="24"/>
+          <w:rtl w:val="0"/>
+        </w:rPr>
+        <w:t xml:space="preserve">Participants: </w:t>
+      </w:r>
+      <w:r>
+        <w:rPr>
+          <w:sz w:val="24"/>
+          <w:rtl w:val="0"/>
+        </w:rPr>
+        <w:t xml:space="preserve">Bogdan Chayka, Jason, Yike Xue, Wenjie Shi, Yulu Liu, Jeff Andre, Tommy, Allen</w:t>
+      </w:r>
+      <w:r>
+        <w:rPr>
+          <w:rtl w:val="0"/>
+        </w:rPr>
+      </w:r>
+    </w:p>
+    <w:p>
+      <w:pPr>
+        <w:contextualSpacing w:val="0"/>
+        <w:rPr/>
+      </w:pPr>
+      <w:r>
+        <w:rPr>
+          <w:b w:val="1"/>
+          <w:sz w:val="24"/>
+          <w:rtl w:val="0"/>
+        </w:rPr>
+        <w:t xml:space="preserve">Minutes taker: </w:t>
+      </w:r>
+      <w:r>
+        <w:rPr>
+          <w:sz w:val="24"/>
+          <w:rtl w:val="0"/>
+        </w:rPr>
+        <w:t xml:space="preserve">Yulu, Jeff</w:t>
+      </w:r>
+    </w:p>
+    <w:p>
+      <w:pPr>
+        <w:contextualSpacing w:val="0"/>
+      </w:pPr>
+      <w:r>
+        <w:rPr>
+          <w:b w:val="1"/>
+          <w:sz w:val="24"/>
+          <w:rtl w:val="0"/>
+        </w:rPr>
+        <w:t xml:space="preserve">Timekeeper: Maura</w:t>
+        <w:tab/>
+      </w:r>
+    </w:p>
+    <w:p>
+      <w:pPr>
+        <w:contextualSpacing w:val="0"/>
+        <w:rPr/>
+      </w:pPr>
+      <w:r>
+        <w:rPr>
+          <w:b w:val="1"/>
+          <w:sz w:val="24"/>
+          <w:rtl w:val="0"/>
+        </w:rPr>
+        <w:t xml:space="preserve">Purpose：Check the progress and make plans</w:t>
+      </w:r>
+      <w:r>
+        <w:rPr>
+          <w:rtl w:val="0"/>
+        </w:rPr>
+      </w:r>
+    </w:p>
+    <w:p>
+      <w:pPr>
+        <w:contextualSpacing w:val="0"/>
+        <w:rPr/>
+      </w:pPr>
+      <w:r>
+        <w:rPr>
+          <w:rtl w:val="0"/>
+        </w:rPr>
+      </w:r>
+    </w:p>
+    <w:p>
+      <w:pPr>
+        <w:contextualSpacing w:val="0"/>
+        <w:rPr/>
+      </w:pPr>
+      <w:r>
+        <w:rPr>
+          <w:b w:val="1"/>
+          <w:sz w:val="24"/>
+          <w:rtl w:val="0"/>
+        </w:rPr>
+        <w:t xml:space="preserve">Agenda:</w:t>
+      </w:r>
+    </w:p>
+    <w:p>
+      <w:pPr>
+        <w:numPr>
+          <w:ilvl w:val="0"/>
+          <w:numId w:val="4"/>
+        </w:numPr>
+        <w:ind w:left="720" w:hanging="359"/>
+        <w:contextualSpacing w:val="1"/>
+        <w:rPr>
+          <w:sz w:val="24"/>
+        </w:rPr>
+      </w:pPr>
+      <w:r>
+        <w:rPr>
+          <w:sz w:val="24"/>
+          <w:rtl w:val="0"/>
+        </w:rPr>
+        <w:t xml:space="preserve">Discuss the database</w:t>
+      </w:r>
+    </w:p>
+    <w:p>
+      <w:pPr>
+        <w:numPr>
+          <w:ilvl w:val="0"/>
+          <w:numId w:val="4"/>
+        </w:numPr>
+        <w:ind w:left="720" w:hanging="359"/>
+        <w:contextualSpacing w:val="1"/>
+        <w:rPr>
+          <w:sz w:val="24"/>
+        </w:rPr>
+      </w:pPr>
+      <w:r>
+        <w:rPr>
+          <w:sz w:val="24"/>
+          <w:rtl w:val="0"/>
+        </w:rPr>
+        <w:t xml:space="preserve">Report the week process</w:t>
+      </w:r>
+    </w:p>
+    <w:p>
+      <w:pPr>
+        <w:numPr>
+          <w:ilvl w:val="0"/>
+          <w:numId w:val="4"/>
+        </w:numPr>
+        <w:ind w:left="720" w:hanging="359"/>
+        <w:contextualSpacing w:val="1"/>
+        <w:rPr>
+          <w:sz w:val="24"/>
+        </w:rPr>
+      </w:pPr>
+      <w:r>
+        <w:rPr>
+          <w:sz w:val="24"/>
+          <w:rtl w:val="0"/>
+        </w:rPr>
+        <w:t xml:space="preserve">Make plans for next week</w:t>
+      </w:r>
+    </w:p>
+    <w:p>
+      <w:pPr>
+        <w:numPr>
+          <w:ilvl w:val="0"/>
+          <w:numId w:val="4"/>
+        </w:numPr>
+        <w:ind w:left="720" w:hanging="359"/>
+        <w:contextualSpacing w:val="1"/>
+        <w:rPr>
+          <w:sz w:val="24"/>
+          <w:u w:val="none"/>
+        </w:rPr>
+      </w:pPr>
+      <w:r>
+        <w:rPr>
+          <w:sz w:val="24"/>
+          <w:rtl w:val="0"/>
+        </w:rPr>
+        <w:t xml:space="preserve">Presentation</w:t>
+      </w:r>
+    </w:p>
+    <w:p>
+      <w:pPr>
+        <w:contextualSpacing w:val="0"/>
+      </w:pPr>
+      <w:r>
+        <w:rPr>
+          <w:rtl w:val="0"/>
+        </w:rPr>
+      </w:r>
+    </w:p>
+    <w:p>
+      <w:pPr>
+        <w:contextualSpacing w:val="0"/>
+        <w:rPr/>
+      </w:pPr>
+      <w:r>
+        <w:rPr>
+          <w:b w:val="1"/>
+          <w:sz w:val="24"/>
+          <w:rtl w:val="0"/>
+        </w:rPr>
+        <w:t xml:space="preserve">Discussions:</w:t>
+      </w:r>
+    </w:p>
+    <w:p>
+      <w:pPr>
+        <w:numPr>
+          <w:ilvl w:val="0"/>
+          <w:numId w:val="5"/>
+        </w:numPr>
+        <w:ind w:left="720" w:hanging="359"/>
+        <w:contextualSpacing w:val="1"/>
+        <w:rPr>
+          <w:sz w:val="24"/>
+        </w:rPr>
+      </w:pPr>
+      <w:r>
+        <w:rPr>
+          <w:sz w:val="24"/>
+          <w:rtl w:val="0"/>
+        </w:rPr>
+        <w:t xml:space="preserve">The new modified database</w:t>
+      </w:r>
+    </w:p>
+    <w:p>
+      <w:pPr>
+        <w:numPr>
+          <w:ilvl w:val="0"/>
+          <w:numId w:val="5"/>
+        </w:numPr>
+        <w:ind w:left="720" w:hanging="359"/>
+        <w:contextualSpacing w:val="1"/>
+        <w:rPr>
+          <w:sz w:val="24"/>
+        </w:rPr>
+      </w:pPr>
+      <w:r>
+        <w:rPr>
+          <w:sz w:val="24"/>
+          <w:rtl w:val="0"/>
+        </w:rPr>
+        <w:t xml:space="preserve">Insert CSS  style to PHP</w:t>
+      </w:r>
+    </w:p>
+    <w:p>
+      <w:pPr>
+        <w:numPr>
+          <w:ilvl w:val="0"/>
+          <w:numId w:val="5"/>
+        </w:numPr>
+        <w:ind w:left="720" w:hanging="359"/>
+        <w:contextualSpacing w:val="1"/>
+        <w:rPr>
+          <w:sz w:val="24"/>
+        </w:rPr>
+      </w:pPr>
+      <w:r>
+        <w:rPr>
+          <w:sz w:val="24"/>
+          <w:rtl w:val="0"/>
+        </w:rPr>
+        <w:t xml:space="preserve">Presentation</w:t>
+      </w:r>
+    </w:p>
+    <w:p>
+      <w:pPr>
+        <w:numPr>
+          <w:ilvl w:val="0"/>
+          <w:numId w:val="5"/>
+        </w:numPr>
+        <w:ind w:left="720" w:hanging="359"/>
+        <w:contextualSpacing w:val="1"/>
+        <w:rPr>
+          <w:sz w:val="24"/>
+        </w:rPr>
+      </w:pPr>
+      <w:r>
+        <w:rPr>
+          <w:sz w:val="24"/>
+          <w:rtl w:val="0"/>
+        </w:rPr>
+        <w:t xml:space="preserve">Main page changes</w:t>
+      </w:r>
+    </w:p>
+    <w:p>
+      <w:pPr>
+        <w:numPr>
+          <w:ilvl w:val="0"/>
+          <w:numId w:val="5"/>
+        </w:numPr>
+        <w:ind w:left="720" w:hanging="359"/>
+        <w:contextualSpacing w:val="1"/>
+        <w:rPr>
+          <w:sz w:val="24"/>
+          <w:u w:val="none"/>
+        </w:rPr>
+      </w:pPr>
+      <w:r>
+        <w:rPr>
+          <w:sz w:val="24"/>
+          <w:rtl w:val="0"/>
+        </w:rPr>
+        <w:t xml:space="preserve">Search patient returns one patient</w:t>
+      </w:r>
+    </w:p>
+    <w:p>
+      <w:pPr>
+        <w:numPr>
+          <w:ilvl w:val="0"/>
+          <w:numId w:val="5"/>
+        </w:numPr>
+        <w:ind w:left="720" w:hanging="359"/>
+        <w:contextualSpacing w:val="1"/>
+        <w:rPr>
+          <w:sz w:val="24"/>
+          <w:u w:val="none"/>
+        </w:rPr>
+      </w:pPr>
+      <w:r>
+        <w:rPr>
+          <w:sz w:val="24"/>
+          <w:rtl w:val="0"/>
+        </w:rPr>
+        <w:t xml:space="preserve">Submitting/checking bugs in Git for testing</w:t>
+      </w:r>
+    </w:p>
+    <w:p>
+      <w:pPr>
+        <w:contextualSpacing w:val="0"/>
+        <w:rPr/>
+      </w:pPr>
+      <w:r>
+        <w:rPr>
+          <w:rtl w:val="0"/>
+        </w:rPr>
+      </w:r>
+    </w:p>
+    <w:p>
+      <w:pPr>
+        <w:contextualSpacing w:val="0"/>
+        <w:rPr/>
+      </w:pPr>
+      <w:r>
+        <w:rPr>
+          <w:rtl w:val="0"/>
+        </w:rPr>
+      </w:r>
+    </w:p>
+    <w:p>
+      <w:pPr>
+        <w:contextualSpacing w:val="0"/>
+        <w:rPr/>
+      </w:pPr>
+      <w:r>
+        <w:rPr>
+          <w:rtl w:val="0"/>
+        </w:rPr>
+      </w:r>
+    </w:p>
+    <w:p>
+      <w:pPr>
+        <w:contextualSpacing w:val="0"/>
+        <w:rPr/>
+      </w:pPr>
+      <w:r>
+        <w:rPr>
+          <w:b w:val="1"/>
+          <w:sz w:val="24"/>
+          <w:rtl w:val="0"/>
+        </w:rPr>
+        <w:t xml:space="preserve">Key Decisions</w:t>
+      </w:r>
+    </w:p>
+    <w:p>
+      <w:pPr>
+        <w:numPr>
+          <w:ilvl w:val="0"/>
+          <w:numId w:val="1"/>
+        </w:numPr>
+        <w:ind w:left="720" w:hanging="359"/>
+        <w:contextualSpacing w:val="1"/>
+        <w:rPr>
+          <w:sz w:val="24"/>
+        </w:rPr>
+      </w:pPr>
+      <w:r>
+        <w:rPr>
+          <w:sz w:val="24"/>
+          <w:rtl w:val="0"/>
+        </w:rPr>
+        <w:t xml:space="preserve">Using Netbeans project with php plugin</w:t>
+      </w:r>
+    </w:p>
+    <w:p>
+      <w:pPr>
+        <w:numPr>
+          <w:ilvl w:val="0"/>
+          <w:numId w:val="1"/>
+        </w:numPr>
+        <w:ind w:left="720" w:hanging="359"/>
+        <w:contextualSpacing w:val="1"/>
+        <w:rPr>
+          <w:sz w:val="24"/>
+        </w:rPr>
+      </w:pPr>
+      <w:r>
+        <w:rPr>
+          <w:sz w:val="24"/>
+          <w:rtl w:val="0"/>
+        </w:rPr>
+        <w:t xml:space="preserve">Everyone will begin working on their pivotal tracker pages</w:t>
+      </w:r>
+    </w:p>
+    <w:p>
+      <w:pPr>
+        <w:numPr>
+          <w:ilvl w:val="0"/>
+          <w:numId w:val="1"/>
+        </w:numPr>
+        <w:ind w:left="720" w:hanging="359"/>
+        <w:contextualSpacing w:val="1"/>
+        <w:rPr>
+          <w:sz w:val="24"/>
+          <w:u w:val="none"/>
+        </w:rPr>
+      </w:pPr>
+      <w:r>
+        <w:rPr>
+          <w:sz w:val="24"/>
+          <w:rtl w:val="0"/>
+        </w:rPr>
+        <w:t xml:space="preserve">Assigned parts of presentation</w:t>
+      </w:r>
+    </w:p>
+    <w:p>
+      <w:pPr>
+        <w:numPr>
+          <w:ilvl w:val="0"/>
+          <w:numId w:val="1"/>
+        </w:numPr>
+        <w:ind w:left="720" w:hanging="359"/>
+        <w:contextualSpacing w:val="1"/>
+        <w:rPr>
+          <w:sz w:val="24"/>
+          <w:u w:val="none"/>
+        </w:rPr>
+      </w:pPr>
+      <w:r>
+        <w:rPr>
+          <w:sz w:val="24"/>
+          <w:rtl w:val="0"/>
+        </w:rPr>
+        <w:t xml:space="preserve">Register new user done by admin, no link on web page for now</w:t>
+      </w:r>
+    </w:p>
+    <w:p>
+      <w:pPr>
+        <w:contextualSpacing w:val="0"/>
+        <w:jc w:val="center"/>
+        <w:rPr/>
+      </w:pPr>
+      <w:r>
+        <w:rPr>
+          <w:rtl w:val="0"/>
+        </w:rPr>
+      </w:r>
+    </w:p>
+    <w:p>
+      <w:pPr>
+        <w:contextualSpacing w:val="0"/>
+        <w:jc w:val="center"/>
+        <w:rPr/>
+      </w:pPr>
+      <w:r>
+        <w:rPr>
+          <w:rtl w:val="0"/>
+        </w:rPr>
+      </w:r>
+    </w:p>
+    <w:p>
+      <w:pPr>
+        <w:contextualSpacing w:val="0"/>
+      </w:pPr>
+      <w:r>
+        <w:rPr>
+          <w:b w:val="1"/>
+          <w:sz w:val="24"/>
+          <w:rtl w:val="0"/>
+        </w:rPr>
+        <w:t xml:space="preserve">Action Items:</w:t>
+      </w:r>
+    </w:p>
+    <w:p>
+      <w:pPr>
+        <w:contextualSpacing w:val="0"/>
+      </w:pPr>
+      <w:r>
+        <w:rPr>
+          <w:rtl w:val="0"/>
+        </w:rPr>
+      </w:r>
+    </w:p>
+    <w:p>
+      <w:pPr>
+        <w:numPr>
+          <w:ilvl w:val="0"/>
+          <w:numId w:val="6"/>
+        </w:numPr>
+        <w:ind w:left="720" w:hanging="359"/>
+        <w:contextualSpacing w:val="1"/>
+        <w:rPr>
+          <w:sz w:val="24"/>
+        </w:rPr>
+      </w:pPr>
+      <w:r>
+        <w:rPr>
+          <w:sz w:val="24"/>
+          <w:rtl w:val="0"/>
+        </w:rPr>
+        <w:t xml:space="preserve">Update controller for new database - Jenny, Jason</w:t>
+      </w:r>
+    </w:p>
+    <w:p>
+      <w:pPr>
+        <w:numPr>
+          <w:ilvl w:val="0"/>
+          <w:numId w:val="6"/>
+        </w:numPr>
+        <w:ind w:left="720" w:hanging="359"/>
+        <w:contextualSpacing w:val="1"/>
+        <w:rPr>
+          <w:sz w:val="24"/>
+          <w:u w:val="none"/>
+        </w:rPr>
+      </w:pPr>
+      <w:r>
+        <w:rPr>
+          <w:sz w:val="24"/>
+          <w:rtl w:val="0"/>
+        </w:rPr>
+        <w:t xml:space="preserve">Update model for new database - Eva</w:t>
+      </w:r>
+    </w:p>
+    <w:p>
+      <w:pPr>
+        <w:numPr>
+          <w:ilvl w:val="0"/>
+          <w:numId w:val="6"/>
+        </w:numPr>
+        <w:ind w:left="720" w:hanging="359"/>
+        <w:contextualSpacing w:val="1"/>
+        <w:rPr>
+          <w:sz w:val="24"/>
+        </w:rPr>
+      </w:pPr>
+      <w:r>
+        <w:rPr>
+          <w:sz w:val="24"/>
+          <w:rtl w:val="0"/>
+        </w:rPr>
+        <w:t xml:space="preserve">Make UI main page changes - Maura</w:t>
+      </w:r>
+    </w:p>
+    <w:p>
+      <w:pPr>
+        <w:numPr>
+          <w:ilvl w:val="0"/>
+          <w:numId w:val="6"/>
+        </w:numPr>
+        <w:ind w:left="720" w:hanging="359"/>
+        <w:contextualSpacing w:val="1"/>
+        <w:rPr>
+          <w:sz w:val="24"/>
+          <w:u w:val="none"/>
+        </w:rPr>
+      </w:pPr>
+      <w:r>
+        <w:rPr>
+          <w:sz w:val="24"/>
+          <w:rtl w:val="0"/>
+        </w:rPr>
+        <w:t xml:space="preserve">Search page returns one patient - Maura</w:t>
+      </w:r>
+    </w:p>
+    <w:p>
+      <w:pPr>
+        <w:numPr>
+          <w:ilvl w:val="0"/>
+          <w:numId w:val="6"/>
+        </w:numPr>
+        <w:ind w:left="720" w:hanging="359"/>
+        <w:contextualSpacing w:val="1"/>
+        <w:rPr>
+          <w:sz w:val="24"/>
+          <w:u w:val="none"/>
+        </w:rPr>
+      </w:pPr>
+      <w:r>
+        <w:rPr>
+          <w:sz w:val="24"/>
+          <w:rtl w:val="0"/>
+        </w:rPr>
+        <w:t xml:space="preserve">Finish Add and view patient - Yulu</w:t>
+      </w:r>
+    </w:p>
+    <w:p>
+      <w:pPr>
+        <w:numPr>
+          <w:ilvl w:val="0"/>
+          <w:numId w:val="6"/>
+        </w:numPr>
+        <w:ind w:left="720" w:hanging="359"/>
+        <w:contextualSpacing w:val="1"/>
+        <w:rPr>
+          <w:sz w:val="24"/>
+          <w:u w:val="none"/>
+        </w:rPr>
+      </w:pPr>
+      <w:r>
+        <w:rPr>
+          <w:sz w:val="24"/>
+          <w:rtl w:val="0"/>
+        </w:rPr>
+        <w:t xml:space="preserve">Finish Update patient - Tommy</w:t>
+      </w:r>
+    </w:p>
+    <w:p>
+      <w:pPr>
+        <w:numPr>
+          <w:ilvl w:val="0"/>
+          <w:numId w:val="6"/>
+        </w:numPr>
+        <w:ind w:left="720" w:hanging="359"/>
+        <w:contextualSpacing w:val="1"/>
+        <w:rPr>
+          <w:sz w:val="24"/>
+          <w:u w:val="none"/>
+        </w:rPr>
+      </w:pPr>
+      <w:r>
+        <w:rPr>
+          <w:sz w:val="24"/>
+          <w:rtl w:val="0"/>
+        </w:rPr>
+        <w:t xml:space="preserve">Presentation - Jeff, Maura, Bogdan, Yulu, Tommy</w:t>
+      </w:r>
+    </w:p>
+    <w:p>
+      <w:pPr>
+        <w:contextualSpacing w:val="0"/>
+      </w:pPr>
+      <w:r>
+        <w:rPr>
+          <w:rtl w:val="0"/>
+        </w:rPr>
+      </w:r>
+    </w:p>
+    <w:p>
+      <w:pPr>
+        <w:contextualSpacing w:val="0"/>
+      </w:pPr>
+      <w:r>
+        <w:rPr>
+          <w:rtl w:val="0"/>
+        </w:rPr>
+      </w:r>
+    </w:p>
     <w:p>
       <w:pPr>
         <w:contextualSpacing w:val="0"/>

</xml_diff>

<commit_message>
Updated Iteration 3 docs
</commit_message>
<xml_diff>
--- a/docs/CS673F13P1_meetingminutes.docx
+++ b/docs/CS673F13P1_meetingminutes.docx
@@ -60,7 +60,2834 @@
           <w:sz w:val="24"/>
           <w:rtl w:val="0"/>
         </w:rPr>
-        <w:t xml:space="preserve">Week 7 (11/1 - 11/7 )  </w:t>
+        <w:t xml:space="preserve">Week 12 (11/29 - 12/5 )  </w:t>
+      </w:r>
+    </w:p>
+    <w:p>
+      <w:pPr>
+        <w:contextualSpacing w:val="0"/>
+        <w:jc w:val="center"/>
+        <w:rPr/>
+      </w:pPr>
+      <w:r>
+        <w:rPr>
+          <w:rtl w:val="0"/>
+        </w:rPr>
+      </w:r>
+    </w:p>
+    <w:p>
+      <w:pPr>
+        <w:contextualSpacing w:val="0"/>
+        <w:jc w:val="center"/>
+        <w:rPr/>
+      </w:pPr>
+      <w:r>
+        <w:rPr>
+          <w:rtl w:val="0"/>
+        </w:rPr>
+      </w:r>
+    </w:p>
+    <w:p>
+      <w:pPr>
+        <w:contextualSpacing w:val="0"/>
+        <w:rPr/>
+      </w:pPr>
+      <w:r>
+        <w:rPr>
+          <w:b w:val="1"/>
+          <w:sz w:val="24"/>
+          <w:rtl w:val="0"/>
+        </w:rPr>
+        <w:t xml:space="preserve">Date and Time:  </w:t>
+      </w:r>
+      <w:r>
+        <w:rPr>
+          <w:sz w:val="24"/>
+          <w:rtl w:val="0"/>
+        </w:rPr>
+        <w:t xml:space="preserve">12/05, 5:00-6:00pm</w:t>
+      </w:r>
+    </w:p>
+    <w:p>
+      <w:pPr>
+        <w:contextualSpacing w:val="0"/>
+        <w:rPr/>
+      </w:pPr>
+      <w:r>
+        <w:rPr>
+          <w:b w:val="1"/>
+          <w:sz w:val="24"/>
+          <w:rtl w:val="0"/>
+        </w:rPr>
+        <w:t xml:space="preserve">Place:</w:t>
+      </w:r>
+      <w:r>
+        <w:rPr>
+          <w:sz w:val="24"/>
+          <w:rtl w:val="0"/>
+        </w:rPr>
+        <w:t xml:space="preserve"> Classroom</w:t>
+      </w:r>
+    </w:p>
+    <w:p>
+      <w:pPr>
+        <w:contextualSpacing w:val="0"/>
+        <w:rPr/>
+      </w:pPr>
+      <w:r>
+        <w:rPr>
+          <w:b w:val="1"/>
+          <w:sz w:val="24"/>
+          <w:rtl w:val="0"/>
+        </w:rPr>
+        <w:t xml:space="preserve">Participants: </w:t>
+      </w:r>
+      <w:r>
+        <w:rPr>
+          <w:sz w:val="24"/>
+          <w:rtl w:val="0"/>
+        </w:rPr>
+        <w:t xml:space="preserve">Wenjie Shi, Yulu Liu, Jeff Andre, Yehuan Huang,Yingyuan Zhang, Maura Huff, Bogdan Chayka, Jason Lu, Yike Xue</w:t>
+      </w:r>
+    </w:p>
+    <w:p>
+      <w:pPr>
+        <w:contextualSpacing w:val="0"/>
+        <w:rPr/>
+      </w:pPr>
+      <w:r>
+        <w:rPr>
+          <w:b w:val="1"/>
+          <w:sz w:val="24"/>
+          <w:rtl w:val="0"/>
+        </w:rPr>
+        <w:t xml:space="preserve">Minutes taker: </w:t>
+      </w:r>
+      <w:r>
+        <w:rPr>
+          <w:sz w:val="24"/>
+          <w:rtl w:val="0"/>
+        </w:rPr>
+        <w:t xml:space="preserve">Lulu</w:t>
+      </w:r>
+    </w:p>
+    <w:p>
+      <w:pPr>
+        <w:contextualSpacing w:val="0"/>
+        <w:rPr/>
+      </w:pPr>
+      <w:r>
+        <w:rPr>
+          <w:b w:val="1"/>
+          <w:sz w:val="24"/>
+          <w:rtl w:val="0"/>
+        </w:rPr>
+        <w:t xml:space="preserve">Timekeeper: Eva</w:t>
+      </w:r>
+    </w:p>
+    <w:p>
+      <w:pPr>
+        <w:contextualSpacing w:val="0"/>
+        <w:rPr/>
+      </w:pPr>
+      <w:r>
+        <w:rPr>
+          <w:b w:val="1"/>
+          <w:sz w:val="24"/>
+          <w:rtl w:val="0"/>
+        </w:rPr>
+        <w:t xml:space="preserve">Purpose：</w:t>
+      </w:r>
+      <w:r>
+        <w:rPr>
+          <w:sz w:val="24"/>
+          <w:rtl w:val="0"/>
+        </w:rPr>
+        <w:t xml:space="preserve">Extra Rehearsal</w:t>
+      </w:r>
+    </w:p>
+    <w:p>
+      <w:pPr>
+        <w:contextualSpacing w:val="0"/>
+        <w:rPr/>
+      </w:pPr>
+      <w:r>
+        <w:rPr>
+          <w:rtl w:val="0"/>
+        </w:rPr>
+      </w:r>
+    </w:p>
+    <w:p>
+      <w:pPr>
+        <w:contextualSpacing w:val="0"/>
+        <w:rPr/>
+      </w:pPr>
+      <w:r>
+        <w:rPr>
+          <w:b w:val="1"/>
+          <w:sz w:val="24"/>
+          <w:rtl w:val="0"/>
+        </w:rPr>
+        <w:t xml:space="preserve">Agenda:</w:t>
+      </w:r>
+      <w:r>
+        <w:rPr>
+          <w:rtl w:val="0"/>
+        </w:rPr>
+      </w:r>
+    </w:p>
+    <w:p>
+      <w:pPr>
+        <w:numPr>
+          <w:ilvl w:val="0"/>
+          <w:numId w:val="4"/>
+        </w:numPr>
+        <w:ind w:left="720" w:hanging="359"/>
+        <w:contextualSpacing w:val="1"/>
+        <w:rPr>
+          <w:sz w:val="24"/>
+        </w:rPr>
+      </w:pPr>
+      <w:r>
+        <w:rPr>
+          <w:sz w:val="24"/>
+          <w:rtl w:val="0"/>
+        </w:rPr>
+        <w:t xml:space="preserve">Rehearse Presentation &amp; Demo</w:t>
+      </w:r>
+    </w:p>
+    <w:p>
+      <w:pPr>
+        <w:contextualSpacing w:val="0"/>
+        <w:rPr/>
+      </w:pPr>
+      <w:r>
+        <w:rPr>
+          <w:rtl w:val="0"/>
+        </w:rPr>
+      </w:r>
+    </w:p>
+    <w:p>
+      <w:pPr>
+        <w:contextualSpacing w:val="0"/>
+        <w:rPr/>
+      </w:pPr>
+      <w:r>
+        <w:rPr>
+          <w:b w:val="1"/>
+          <w:sz w:val="24"/>
+          <w:rtl w:val="0"/>
+        </w:rPr>
+        <w:t xml:space="preserve">Discussions:</w:t>
+      </w:r>
+      <w:r>
+        <w:rPr>
+          <w:rtl w:val="0"/>
+        </w:rPr>
+      </w:r>
+    </w:p>
+    <w:p>
+      <w:pPr>
+        <w:numPr>
+          <w:ilvl w:val="0"/>
+          <w:numId w:val="4"/>
+        </w:numPr>
+        <w:ind w:left="720" w:hanging="359"/>
+        <w:contextualSpacing w:val="1"/>
+        <w:rPr>
+          <w:sz w:val="24"/>
+        </w:rPr>
+      </w:pPr>
+      <w:r>
+        <w:rPr>
+          <w:sz w:val="24"/>
+          <w:rtl w:val="0"/>
+        </w:rPr>
+        <w:t xml:space="preserve">Rehearse Presentation</w:t>
+      </w:r>
+    </w:p>
+    <w:p>
+      <w:pPr>
+        <w:numPr>
+          <w:ilvl w:val="0"/>
+          <w:numId w:val="4"/>
+        </w:numPr>
+        <w:ind w:left="720" w:hanging="359"/>
+        <w:contextualSpacing w:val="1"/>
+        <w:rPr>
+          <w:sz w:val="24"/>
+          <w:u w:val="none"/>
+        </w:rPr>
+      </w:pPr>
+      <w:r>
+        <w:rPr>
+          <w:sz w:val="24"/>
+          <w:rtl w:val="0"/>
+        </w:rPr>
+        <w:t xml:space="preserve">Rehearse Demo</w:t>
+      </w:r>
+    </w:p>
+    <w:p>
+      <w:pPr>
+        <w:contextualSpacing w:val="0"/>
+        <w:rPr/>
+      </w:pPr>
+      <w:r>
+        <w:rPr>
+          <w:rtl w:val="0"/>
+        </w:rPr>
+      </w:r>
+    </w:p>
+    <w:p>
+      <w:pPr>
+        <w:contextualSpacing w:val="0"/>
+        <w:rPr/>
+      </w:pPr>
+      <w:r>
+        <w:rPr>
+          <w:b w:val="1"/>
+          <w:sz w:val="24"/>
+          <w:rtl w:val="0"/>
+        </w:rPr>
+        <w:t xml:space="preserve">Key Decisions</w:t>
+      </w:r>
+    </w:p>
+    <w:p>
+      <w:pPr>
+        <w:numPr>
+          <w:ilvl w:val="0"/>
+          <w:numId w:val="1"/>
+        </w:numPr>
+        <w:ind w:left="720" w:hanging="359"/>
+        <w:contextualSpacing w:val="1"/>
+        <w:rPr>
+          <w:sz w:val="24"/>
+        </w:rPr>
+      </w:pPr>
+      <w:r>
+        <w:rPr>
+          <w:sz w:val="24"/>
+          <w:rtl w:val="0"/>
+        </w:rPr>
+        <w:t xml:space="preserve">Presentation Good to Go!</w:t>
+      </w:r>
+    </w:p>
+    <w:p>
+      <w:pPr>
+        <w:contextualSpacing w:val="0"/>
+        <w:jc w:val="center"/>
+        <w:rPr/>
+      </w:pPr>
+      <w:r>
+        <w:rPr>
+          <w:rtl w:val="0"/>
+        </w:rPr>
+      </w:r>
+    </w:p>
+    <w:p>
+      <w:pPr>
+        <w:contextualSpacing w:val="0"/>
+      </w:pPr>
+      <w:r>
+        <w:rPr>
+          <w:b w:val="1"/>
+          <w:sz w:val="24"/>
+          <w:rtl w:val="0"/>
+        </w:rPr>
+        <w:t xml:space="preserve">Action Items:</w:t>
+      </w:r>
+    </w:p>
+    <w:p>
+      <w:pPr>
+        <w:numPr>
+          <w:ilvl w:val="0"/>
+          <w:numId w:val="6"/>
+        </w:numPr>
+        <w:ind w:left="720" w:hanging="359"/>
+        <w:contextualSpacing w:val="1"/>
+        <w:rPr>
+          <w:sz w:val="24"/>
+        </w:rPr>
+      </w:pPr>
+      <w:r>
+        <w:rPr>
+          <w:sz w:val="24"/>
+          <w:rtl w:val="0"/>
+        </w:rPr>
+        <w:t xml:space="preserve">Enjoy Presentation</w:t>
+      </w:r>
+    </w:p>
+    <w:p>
+      <w:pPr>
+        <w:contextualSpacing w:val="0"/>
+        <w:jc w:val="center"/>
+      </w:pPr>
+      <w:r>
+        <w:rPr>
+          <w:rtl w:val="0"/>
+        </w:rPr>
+      </w:r>
+    </w:p>
+    <w:p>
+      <w:pPr>
+        <w:contextualSpacing w:val="0"/>
+        <w:jc w:val="center"/>
+      </w:pPr>
+      <w:r>
+        <w:rPr>
+          <w:rtl w:val="0"/>
+        </w:rPr>
+      </w:r>
+    </w:p>
+    <w:p>
+      <w:pPr>
+        <w:contextualSpacing w:val="0"/>
+        <w:jc w:val="center"/>
+        <w:rPr/>
+      </w:pPr>
+      <w:r>
+        <w:rPr>
+          <w:b w:val="1"/>
+          <w:sz w:val="24"/>
+          <w:rtl w:val="0"/>
+        </w:rPr>
+        <w:t xml:space="preserve">CS673F13 Software Engineering</w:t>
+      </w:r>
+    </w:p>
+    <w:p>
+      <w:pPr>
+        <w:contextualSpacing w:val="0"/>
+        <w:jc w:val="center"/>
+        <w:rPr/>
+      </w:pPr>
+      <w:r>
+        <w:rPr>
+          <w:b w:val="1"/>
+          <w:sz w:val="24"/>
+          <w:rtl w:val="0"/>
+        </w:rPr>
+        <w:t xml:space="preserve">Group Project 1  (Project name Diabetes Management)  </w:t>
+      </w:r>
+    </w:p>
+    <w:p>
+      <w:pPr>
+        <w:contextualSpacing w:val="0"/>
+        <w:jc w:val="center"/>
+        <w:rPr/>
+      </w:pPr>
+      <w:r>
+        <w:rPr>
+          <w:b w:val="1"/>
+          <w:sz w:val="24"/>
+          <w:rtl w:val="0"/>
+        </w:rPr>
+        <w:t xml:space="preserve">Meeting Minutes</w:t>
+      </w:r>
+    </w:p>
+    <w:p>
+      <w:pPr>
+        <w:contextualSpacing w:val="0"/>
+        <w:jc w:val="center"/>
+        <w:rPr/>
+      </w:pPr>
+      <w:r>
+        <w:rPr>
+          <w:b w:val="1"/>
+          <w:sz w:val="24"/>
+          <w:rtl w:val="0"/>
+        </w:rPr>
+        <w:t xml:space="preserve">Week 12 (11/29 - 12/5 )  </w:t>
+      </w:r>
+    </w:p>
+    <w:p>
+      <w:pPr>
+        <w:contextualSpacing w:val="0"/>
+        <w:jc w:val="center"/>
+        <w:rPr/>
+      </w:pPr>
+      <w:r>
+        <w:rPr>
+          <w:rtl w:val="0"/>
+        </w:rPr>
+      </w:r>
+    </w:p>
+    <w:p>
+      <w:pPr>
+        <w:contextualSpacing w:val="0"/>
+        <w:jc w:val="center"/>
+        <w:rPr/>
+      </w:pPr>
+      <w:r>
+        <w:rPr>
+          <w:rtl w:val="0"/>
+        </w:rPr>
+      </w:r>
+    </w:p>
+    <w:p>
+      <w:pPr>
+        <w:contextualSpacing w:val="0"/>
+        <w:rPr/>
+      </w:pPr>
+      <w:r>
+        <w:rPr>
+          <w:b w:val="1"/>
+          <w:sz w:val="24"/>
+          <w:rtl w:val="0"/>
+        </w:rPr>
+        <w:t xml:space="preserve">Date and Time:  </w:t>
+      </w:r>
+      <w:r>
+        <w:rPr>
+          <w:sz w:val="24"/>
+          <w:rtl w:val="0"/>
+        </w:rPr>
+        <w:t xml:space="preserve">12/03, 4:00-7:30pm</w:t>
+      </w:r>
+    </w:p>
+    <w:p>
+      <w:pPr>
+        <w:contextualSpacing w:val="0"/>
+        <w:rPr/>
+      </w:pPr>
+      <w:r>
+        <w:rPr>
+          <w:b w:val="1"/>
+          <w:sz w:val="24"/>
+          <w:rtl w:val="0"/>
+        </w:rPr>
+        <w:t xml:space="preserve">Place:</w:t>
+      </w:r>
+      <w:r>
+        <w:rPr>
+          <w:sz w:val="24"/>
+          <w:rtl w:val="0"/>
+        </w:rPr>
+        <w:t xml:space="preserve"> College of General Studies Room 115</w:t>
+      </w:r>
+    </w:p>
+    <w:p>
+      <w:pPr>
+        <w:contextualSpacing w:val="0"/>
+        <w:rPr/>
+      </w:pPr>
+      <w:r>
+        <w:rPr>
+          <w:b w:val="1"/>
+          <w:sz w:val="24"/>
+          <w:rtl w:val="0"/>
+        </w:rPr>
+        <w:t xml:space="preserve">Participants: </w:t>
+      </w:r>
+      <w:r>
+        <w:rPr>
+          <w:sz w:val="24"/>
+          <w:rtl w:val="0"/>
+        </w:rPr>
+        <w:t xml:space="preserve">Wenjie Shi, Yulu Liu, Jeff Andre, Yehuan Huang,Yingyuan Zhang, Maura Huff, Bogdan Chayka, Jason Lu, Yike Xue</w:t>
+      </w:r>
+    </w:p>
+    <w:p>
+      <w:pPr>
+        <w:contextualSpacing w:val="0"/>
+        <w:rPr/>
+      </w:pPr>
+      <w:r>
+        <w:rPr>
+          <w:b w:val="1"/>
+          <w:sz w:val="24"/>
+          <w:rtl w:val="0"/>
+        </w:rPr>
+        <w:t xml:space="preserve">Minutes taker: </w:t>
+      </w:r>
+      <w:r>
+        <w:rPr>
+          <w:sz w:val="24"/>
+          <w:rtl w:val="0"/>
+        </w:rPr>
+        <w:t xml:space="preserve">Maura</w:t>
+      </w:r>
+    </w:p>
+    <w:p>
+      <w:pPr>
+        <w:contextualSpacing w:val="0"/>
+        <w:rPr/>
+      </w:pPr>
+      <w:r>
+        <w:rPr>
+          <w:b w:val="1"/>
+          <w:sz w:val="24"/>
+          <w:rtl w:val="0"/>
+        </w:rPr>
+        <w:t xml:space="preserve">Timekeeper: Lulu</w:t>
+      </w:r>
+    </w:p>
+    <w:p>
+      <w:pPr>
+        <w:contextualSpacing w:val="0"/>
+        <w:rPr/>
+      </w:pPr>
+      <w:r>
+        <w:rPr>
+          <w:b w:val="1"/>
+          <w:sz w:val="24"/>
+          <w:rtl w:val="0"/>
+        </w:rPr>
+        <w:t xml:space="preserve">Purpose：</w:t>
+      </w:r>
+      <w:r>
+        <w:rPr>
+          <w:sz w:val="24"/>
+          <w:rtl w:val="0"/>
+        </w:rPr>
+        <w:t xml:space="preserve">Weekly meeting</w:t>
+      </w:r>
+    </w:p>
+    <w:p>
+      <w:pPr>
+        <w:contextualSpacing w:val="0"/>
+        <w:rPr/>
+      </w:pPr>
+      <w:r>
+        <w:rPr>
+          <w:rtl w:val="0"/>
+        </w:rPr>
+      </w:r>
+    </w:p>
+    <w:p>
+      <w:pPr>
+        <w:contextualSpacing w:val="0"/>
+        <w:rPr/>
+      </w:pPr>
+      <w:r>
+        <w:rPr>
+          <w:b w:val="1"/>
+          <w:sz w:val="24"/>
+          <w:rtl w:val="0"/>
+        </w:rPr>
+        <w:t xml:space="preserve">Agenda:</w:t>
+      </w:r>
+      <w:r>
+        <w:rPr>
+          <w:rtl w:val="0"/>
+        </w:rPr>
+      </w:r>
+    </w:p>
+    <w:p>
+      <w:pPr>
+        <w:numPr>
+          <w:ilvl w:val="0"/>
+          <w:numId w:val="4"/>
+        </w:numPr>
+        <w:ind w:left="720" w:hanging="359"/>
+        <w:contextualSpacing w:val="1"/>
+        <w:rPr>
+          <w:sz w:val="24"/>
+        </w:rPr>
+      </w:pPr>
+      <w:r>
+        <w:rPr>
+          <w:sz w:val="24"/>
+          <w:rtl w:val="0"/>
+        </w:rPr>
+        <w:t xml:space="preserve">Rehearse Presentation</w:t>
+      </w:r>
+    </w:p>
+    <w:p>
+      <w:pPr>
+        <w:numPr>
+          <w:ilvl w:val="0"/>
+          <w:numId w:val="4"/>
+        </w:numPr>
+        <w:ind w:left="720" w:hanging="359"/>
+        <w:contextualSpacing w:val="1"/>
+        <w:rPr>
+          <w:sz w:val="24"/>
+        </w:rPr>
+      </w:pPr>
+      <w:r>
+        <w:rPr>
+          <w:sz w:val="24"/>
+          <w:rtl w:val="0"/>
+        </w:rPr>
+        <w:t xml:space="preserve">Discuss Remaining Bugs &amp; Issues</w:t>
+      </w:r>
+    </w:p>
+    <w:p>
+      <w:pPr>
+        <w:contextualSpacing w:val="0"/>
+        <w:rPr/>
+      </w:pPr>
+      <w:r>
+        <w:rPr>
+          <w:rtl w:val="0"/>
+        </w:rPr>
+      </w:r>
+    </w:p>
+    <w:p>
+      <w:pPr>
+        <w:contextualSpacing w:val="0"/>
+        <w:rPr/>
+      </w:pPr>
+      <w:r>
+        <w:rPr>
+          <w:b w:val="1"/>
+          <w:sz w:val="24"/>
+          <w:rtl w:val="0"/>
+        </w:rPr>
+        <w:t xml:space="preserve">Discussions:</w:t>
+      </w:r>
+      <w:r>
+        <w:rPr>
+          <w:rtl w:val="0"/>
+        </w:rPr>
+      </w:r>
+    </w:p>
+    <w:p>
+      <w:pPr>
+        <w:numPr>
+          <w:ilvl w:val="0"/>
+          <w:numId w:val="4"/>
+        </w:numPr>
+        <w:ind w:left="720" w:hanging="359"/>
+        <w:contextualSpacing w:val="1"/>
+        <w:rPr>
+          <w:sz w:val="24"/>
+        </w:rPr>
+      </w:pPr>
+      <w:r>
+        <w:rPr>
+          <w:sz w:val="24"/>
+          <w:rtl w:val="0"/>
+        </w:rPr>
+        <w:t xml:space="preserve">Rehearse Presentation</w:t>
+      </w:r>
+    </w:p>
+    <w:p>
+      <w:pPr>
+        <w:numPr>
+          <w:ilvl w:val="1"/>
+          <w:numId w:val="4"/>
+        </w:numPr>
+        <w:ind w:left="1440" w:hanging="359"/>
+        <w:contextualSpacing w:val="1"/>
+        <w:rPr>
+          <w:sz w:val="24"/>
+          <w:u w:val="none"/>
+        </w:rPr>
+      </w:pPr>
+      <w:r>
+        <w:rPr>
+          <w:sz w:val="24"/>
+          <w:rtl w:val="0"/>
+        </w:rPr>
+        <w:t xml:space="preserve">Shorten everyone down so we make time requirement</w:t>
+      </w:r>
+    </w:p>
+    <w:p>
+      <w:pPr>
+        <w:numPr>
+          <w:ilvl w:val="1"/>
+          <w:numId w:val="4"/>
+        </w:numPr>
+        <w:ind w:left="1440" w:hanging="359"/>
+        <w:contextualSpacing w:val="1"/>
+        <w:rPr>
+          <w:sz w:val="24"/>
+          <w:u w:val="none"/>
+        </w:rPr>
+      </w:pPr>
+      <w:r>
+        <w:rPr>
+          <w:sz w:val="24"/>
+          <w:rtl w:val="0"/>
+        </w:rPr>
+        <w:t xml:space="preserve">Re-do demo to make it shorter and more interesting</w:t>
+      </w:r>
+    </w:p>
+    <w:p>
+      <w:pPr>
+        <w:numPr>
+          <w:ilvl w:val="0"/>
+          <w:numId w:val="4"/>
+        </w:numPr>
+        <w:ind w:left="720" w:hanging="359"/>
+        <w:contextualSpacing w:val="1"/>
+        <w:rPr>
+          <w:sz w:val="24"/>
+        </w:rPr>
+      </w:pPr>
+      <w:r>
+        <w:rPr>
+          <w:sz w:val="24"/>
+          <w:rtl w:val="0"/>
+        </w:rPr>
+        <w:t xml:space="preserve">Discuss Remaining Bugs &amp; Issues</w:t>
+      </w:r>
+    </w:p>
+    <w:p>
+      <w:pPr>
+        <w:numPr>
+          <w:ilvl w:val="1"/>
+          <w:numId w:val="4"/>
+        </w:numPr>
+        <w:ind w:left="1440" w:hanging="359"/>
+        <w:contextualSpacing w:val="1"/>
+        <w:rPr>
+          <w:sz w:val="24"/>
+          <w:u w:val="none"/>
+        </w:rPr>
+      </w:pPr>
+      <w:r>
+        <w:rPr>
+          <w:sz w:val="24"/>
+          <w:rtl w:val="0"/>
+        </w:rPr>
+        <w:t xml:space="preserve">Issues with Update Patient Address</w:t>
+      </w:r>
+    </w:p>
+    <w:p>
+      <w:pPr>
+        <w:numPr>
+          <w:ilvl w:val="1"/>
+          <w:numId w:val="4"/>
+        </w:numPr>
+        <w:ind w:left="1440" w:hanging="359"/>
+        <w:contextualSpacing w:val="1"/>
+        <w:rPr>
+          <w:sz w:val="24"/>
+          <w:u w:val="none"/>
+        </w:rPr>
+      </w:pPr>
+      <w:r>
+        <w:rPr>
+          <w:sz w:val="24"/>
+          <w:rtl w:val="0"/>
+        </w:rPr>
+        <w:t xml:space="preserve">Issue with Patient Number changing upon update</w:t>
+      </w:r>
+    </w:p>
+    <w:p>
+      <w:pPr>
+        <w:numPr>
+          <w:ilvl w:val="1"/>
+          <w:numId w:val="4"/>
+        </w:numPr>
+        <w:ind w:left="1440" w:hanging="359"/>
+        <w:contextualSpacing w:val="1"/>
+        <w:rPr>
+          <w:sz w:val="24"/>
+          <w:u w:val="none"/>
+        </w:rPr>
+      </w:pPr>
+      <w:r>
+        <w:rPr>
+          <w:sz w:val="24"/>
+          <w:rtl w:val="0"/>
+        </w:rPr>
+        <w:t xml:space="preserve">Other small issues</w:t>
+      </w:r>
+    </w:p>
+    <w:p>
+      <w:pPr>
+        <w:contextualSpacing w:val="0"/>
+        <w:rPr/>
+      </w:pPr>
+      <w:r>
+        <w:rPr>
+          <w:rtl w:val="0"/>
+        </w:rPr>
+      </w:r>
+    </w:p>
+    <w:p>
+      <w:pPr>
+        <w:contextualSpacing w:val="0"/>
+        <w:rPr/>
+      </w:pPr>
+      <w:r>
+        <w:rPr>
+          <w:b w:val="1"/>
+          <w:sz w:val="24"/>
+          <w:rtl w:val="0"/>
+        </w:rPr>
+        <w:t xml:space="preserve">Key Decisions</w:t>
+      </w:r>
+    </w:p>
+    <w:p>
+      <w:pPr>
+        <w:numPr>
+          <w:ilvl w:val="0"/>
+          <w:numId w:val="1"/>
+        </w:numPr>
+        <w:ind w:left="720" w:hanging="359"/>
+        <w:contextualSpacing w:val="1"/>
+        <w:rPr>
+          <w:sz w:val="24"/>
+        </w:rPr>
+      </w:pPr>
+      <w:r>
+        <w:rPr>
+          <w:sz w:val="24"/>
+          <w:rtl w:val="0"/>
+        </w:rPr>
+        <w:t xml:space="preserve">Finish bugs for demo</w:t>
+      </w:r>
+    </w:p>
+    <w:p>
+      <w:pPr>
+        <w:numPr>
+          <w:ilvl w:val="0"/>
+          <w:numId w:val="1"/>
+        </w:numPr>
+        <w:ind w:left="720" w:hanging="359"/>
+        <w:contextualSpacing w:val="1"/>
+        <w:rPr>
+          <w:sz w:val="24"/>
+        </w:rPr>
+      </w:pPr>
+      <w:r>
+        <w:rPr>
+          <w:sz w:val="24"/>
+          <w:rtl w:val="0"/>
+        </w:rPr>
+        <w:t xml:space="preserve">Presentation assignments</w:t>
+      </w:r>
+    </w:p>
+    <w:p>
+      <w:pPr>
+        <w:contextualSpacing w:val="0"/>
+        <w:jc w:val="center"/>
+        <w:rPr/>
+      </w:pPr>
+      <w:r>
+        <w:rPr>
+          <w:rtl w:val="0"/>
+        </w:rPr>
+      </w:r>
+    </w:p>
+    <w:p>
+      <w:pPr>
+        <w:contextualSpacing w:val="0"/>
+        <w:rPr/>
+      </w:pPr>
+      <w:r>
+        <w:rPr>
+          <w:b w:val="1"/>
+          <w:sz w:val="24"/>
+          <w:rtl w:val="0"/>
+        </w:rPr>
+        <w:t xml:space="preserve">Action Items:</w:t>
+      </w:r>
+    </w:p>
+    <w:p>
+      <w:pPr>
+        <w:contextualSpacing w:val="0"/>
+        <w:rPr/>
+      </w:pPr>
+      <w:r>
+        <w:rPr>
+          <w:rtl w:val="0"/>
+        </w:rPr>
+      </w:r>
+    </w:p>
+    <w:p>
+      <w:pPr>
+        <w:numPr>
+          <w:ilvl w:val="0"/>
+          <w:numId w:val="6"/>
+        </w:numPr>
+        <w:ind w:left="720" w:hanging="359"/>
+        <w:contextualSpacing w:val="1"/>
+        <w:rPr>
+          <w:sz w:val="24"/>
+        </w:rPr>
+      </w:pPr>
+      <w:r>
+        <w:rPr>
+          <w:sz w:val="24"/>
+          <w:rtl w:val="0"/>
+        </w:rPr>
+        <w:t xml:space="preserve">Fix bugs in github- all</w:t>
+      </w:r>
+    </w:p>
+    <w:p>
+      <w:pPr>
+        <w:numPr>
+          <w:ilvl w:val="0"/>
+          <w:numId w:val="6"/>
+        </w:numPr>
+        <w:ind w:left="720" w:hanging="359"/>
+        <w:contextualSpacing w:val="1"/>
+        <w:rPr>
+          <w:sz w:val="24"/>
+        </w:rPr>
+      </w:pPr>
+      <w:r>
+        <w:rPr>
+          <w:sz w:val="24"/>
+          <w:rtl w:val="0"/>
+        </w:rPr>
+        <w:t xml:space="preserve">Presentation - rehearse on own and send out new demo script</w:t>
+      </w:r>
+      <w:r>
+        <w:rPr>
+          <w:rtl w:val="0"/>
+        </w:rPr>
+      </w:r>
+    </w:p>
+    <w:p>
+      <w:pPr>
+        <w:contextualSpacing w:val="0"/>
+        <w:jc w:val="center"/>
+      </w:pPr>
+      <w:r>
+        <w:rPr>
+          <w:rtl w:val="0"/>
+        </w:rPr>
+      </w:r>
+    </w:p>
+    <w:p>
+      <w:pPr>
+        <w:contextualSpacing w:val="0"/>
+        <w:jc w:val="center"/>
+      </w:pPr>
+      <w:r>
+        <w:rPr>
+          <w:rtl w:val="0"/>
+        </w:rPr>
+      </w:r>
+    </w:p>
+    <w:p>
+      <w:pPr>
+        <w:contextualSpacing w:val="0"/>
+        <w:jc w:val="center"/>
+        <w:rPr/>
+      </w:pPr>
+      <w:r>
+        <w:rPr>
+          <w:b w:val="1"/>
+          <w:sz w:val="24"/>
+          <w:rtl w:val="0"/>
+        </w:rPr>
+        <w:t xml:space="preserve">CS673F13 Software Engineering</w:t>
+      </w:r>
+    </w:p>
+    <w:p>
+      <w:pPr>
+        <w:contextualSpacing w:val="0"/>
+        <w:jc w:val="center"/>
+        <w:rPr/>
+      </w:pPr>
+      <w:r>
+        <w:rPr>
+          <w:b w:val="1"/>
+          <w:sz w:val="24"/>
+          <w:rtl w:val="0"/>
+        </w:rPr>
+        <w:t xml:space="preserve">Group Project 1  (Project name Diabetes Management)  </w:t>
+      </w:r>
+    </w:p>
+    <w:p>
+      <w:pPr>
+        <w:contextualSpacing w:val="0"/>
+        <w:jc w:val="center"/>
+        <w:rPr/>
+      </w:pPr>
+      <w:r>
+        <w:rPr>
+          <w:b w:val="1"/>
+          <w:sz w:val="24"/>
+          <w:rtl w:val="0"/>
+        </w:rPr>
+        <w:t xml:space="preserve">Meeting Minutes</w:t>
+      </w:r>
+    </w:p>
+    <w:p>
+      <w:pPr>
+        <w:contextualSpacing w:val="0"/>
+        <w:jc w:val="center"/>
+        <w:rPr/>
+      </w:pPr>
+      <w:r>
+        <w:rPr>
+          <w:b w:val="1"/>
+          <w:sz w:val="24"/>
+          <w:rtl w:val="0"/>
+        </w:rPr>
+        <w:t xml:space="preserve">Week 11 (11/12 - 11/28 )  </w:t>
+      </w:r>
+    </w:p>
+    <w:p>
+      <w:pPr>
+        <w:contextualSpacing w:val="0"/>
+        <w:jc w:val="center"/>
+        <w:rPr/>
+      </w:pPr>
+      <w:r>
+        <w:rPr>
+          <w:rtl w:val="0"/>
+        </w:rPr>
+      </w:r>
+    </w:p>
+    <w:p>
+      <w:pPr>
+        <w:contextualSpacing w:val="0"/>
+        <w:jc w:val="center"/>
+        <w:rPr/>
+      </w:pPr>
+      <w:r>
+        <w:rPr>
+          <w:rtl w:val="0"/>
+        </w:rPr>
+      </w:r>
+    </w:p>
+    <w:p>
+      <w:pPr>
+        <w:contextualSpacing w:val="0"/>
+        <w:rPr/>
+      </w:pPr>
+      <w:r>
+        <w:rPr>
+          <w:b w:val="1"/>
+          <w:sz w:val="24"/>
+          <w:rtl w:val="0"/>
+        </w:rPr>
+        <w:t xml:space="preserve">Date and Time:  </w:t>
+      </w:r>
+      <w:r>
+        <w:rPr>
+          <w:sz w:val="24"/>
+          <w:rtl w:val="0"/>
+        </w:rPr>
+        <w:t xml:space="preserve">11/27, 5:00-7:30pm</w:t>
+      </w:r>
+    </w:p>
+    <w:p>
+      <w:pPr>
+        <w:contextualSpacing w:val="0"/>
+        <w:rPr/>
+      </w:pPr>
+      <w:r>
+        <w:rPr>
+          <w:b w:val="1"/>
+          <w:sz w:val="24"/>
+          <w:rtl w:val="0"/>
+        </w:rPr>
+        <w:t xml:space="preserve">Place:</w:t>
+      </w:r>
+      <w:r>
+        <w:rPr>
+          <w:sz w:val="24"/>
+          <w:rtl w:val="0"/>
+        </w:rPr>
+        <w:t xml:space="preserve"> Panera Bread</w:t>
+      </w:r>
+    </w:p>
+    <w:p>
+      <w:pPr>
+        <w:contextualSpacing w:val="0"/>
+        <w:rPr/>
+      </w:pPr>
+      <w:r>
+        <w:rPr>
+          <w:b w:val="1"/>
+          <w:sz w:val="24"/>
+          <w:rtl w:val="0"/>
+        </w:rPr>
+        <w:t xml:space="preserve">Participants: </w:t>
+      </w:r>
+      <w:r>
+        <w:rPr>
+          <w:sz w:val="24"/>
+          <w:rtl w:val="0"/>
+        </w:rPr>
+        <w:t xml:space="preserve">Wenjie Shi, Yulu Liu, Jeff Andre, Yehuan Huang,Yingyuan Zhang, Maura Huff, Bogdan Chayka, Jason Lu, Yike Xue</w:t>
+      </w:r>
+    </w:p>
+    <w:p>
+      <w:pPr>
+        <w:contextualSpacing w:val="0"/>
+        <w:rPr/>
+      </w:pPr>
+      <w:r>
+        <w:rPr>
+          <w:b w:val="1"/>
+          <w:sz w:val="24"/>
+          <w:rtl w:val="0"/>
+        </w:rPr>
+        <w:t xml:space="preserve">Minutes taker: </w:t>
+      </w:r>
+      <w:r>
+        <w:rPr>
+          <w:sz w:val="24"/>
+          <w:rtl w:val="0"/>
+        </w:rPr>
+        <w:t xml:space="preserve">Maura</w:t>
+      </w:r>
+    </w:p>
+    <w:p>
+      <w:pPr>
+        <w:contextualSpacing w:val="0"/>
+        <w:rPr/>
+      </w:pPr>
+      <w:r>
+        <w:rPr>
+          <w:b w:val="1"/>
+          <w:sz w:val="24"/>
+          <w:rtl w:val="0"/>
+        </w:rPr>
+        <w:t xml:space="preserve">Timekeeper: Jeff</w:t>
+      </w:r>
+    </w:p>
+    <w:p>
+      <w:pPr>
+        <w:contextualSpacing w:val="0"/>
+        <w:rPr/>
+      </w:pPr>
+      <w:r>
+        <w:rPr>
+          <w:b w:val="1"/>
+          <w:sz w:val="24"/>
+          <w:rtl w:val="0"/>
+        </w:rPr>
+        <w:t xml:space="preserve">Purpose：</w:t>
+      </w:r>
+      <w:r>
+        <w:rPr>
+          <w:sz w:val="24"/>
+          <w:rtl w:val="0"/>
+        </w:rPr>
+        <w:t xml:space="preserve">Weekly meeting</w:t>
+      </w:r>
+    </w:p>
+    <w:p>
+      <w:pPr>
+        <w:contextualSpacing w:val="0"/>
+        <w:rPr/>
+      </w:pPr>
+      <w:r>
+        <w:rPr>
+          <w:rtl w:val="0"/>
+        </w:rPr>
+      </w:r>
+    </w:p>
+    <w:p>
+      <w:pPr>
+        <w:contextualSpacing w:val="0"/>
+        <w:rPr/>
+      </w:pPr>
+      <w:r>
+        <w:rPr>
+          <w:b w:val="1"/>
+          <w:sz w:val="24"/>
+          <w:rtl w:val="0"/>
+        </w:rPr>
+        <w:t xml:space="preserve">Agenda:</w:t>
+      </w:r>
+      <w:r>
+        <w:rPr>
+          <w:rtl w:val="0"/>
+        </w:rPr>
+      </w:r>
+    </w:p>
+    <w:p>
+      <w:pPr>
+        <w:numPr>
+          <w:ilvl w:val="0"/>
+          <w:numId w:val="4"/>
+        </w:numPr>
+        <w:ind w:left="720" w:hanging="359"/>
+        <w:contextualSpacing w:val="1"/>
+        <w:rPr>
+          <w:sz w:val="24"/>
+        </w:rPr>
+      </w:pPr>
+      <w:r>
+        <w:rPr>
+          <w:sz w:val="24"/>
+          <w:rtl w:val="0"/>
+        </w:rPr>
+        <w:t xml:space="preserve">Bugs &amp; Issues</w:t>
+      </w:r>
+    </w:p>
+    <w:p>
+      <w:pPr>
+        <w:numPr>
+          <w:ilvl w:val="1"/>
+          <w:numId w:val="4"/>
+        </w:numPr>
+        <w:ind w:left="1440" w:hanging="359"/>
+        <w:contextualSpacing w:val="1"/>
+        <w:rPr>
+          <w:sz w:val="24"/>
+          <w:u w:val="none"/>
+        </w:rPr>
+      </w:pPr>
+      <w:r>
+        <w:rPr>
+          <w:sz w:val="24"/>
+          <w:rtl w:val="0"/>
+        </w:rPr>
+        <w:t xml:space="preserve">Database Update Issue</w:t>
+      </w:r>
+    </w:p>
+    <w:p>
+      <w:pPr>
+        <w:numPr>
+          <w:ilvl w:val="0"/>
+          <w:numId w:val="4"/>
+        </w:numPr>
+        <w:ind w:left="720" w:hanging="359"/>
+        <w:contextualSpacing w:val="1"/>
+        <w:rPr>
+          <w:sz w:val="24"/>
+        </w:rPr>
+      </w:pPr>
+      <w:r>
+        <w:rPr>
+          <w:sz w:val="24"/>
+          <w:rtl w:val="0"/>
+        </w:rPr>
+        <w:t xml:space="preserve">System Testing</w:t>
+      </w:r>
+    </w:p>
+    <w:p>
+      <w:pPr>
+        <w:numPr>
+          <w:ilvl w:val="0"/>
+          <w:numId w:val="4"/>
+        </w:numPr>
+        <w:ind w:left="720" w:hanging="359"/>
+        <w:contextualSpacing w:val="1"/>
+        <w:rPr>
+          <w:sz w:val="24"/>
+        </w:rPr>
+      </w:pPr>
+      <w:r>
+        <w:rPr>
+          <w:sz w:val="24"/>
+          <w:rtl w:val="0"/>
+        </w:rPr>
+        <w:t xml:space="preserve">Presentation</w:t>
+      </w:r>
+    </w:p>
+    <w:p>
+      <w:pPr>
+        <w:numPr>
+          <w:ilvl w:val="1"/>
+          <w:numId w:val="4"/>
+        </w:numPr>
+        <w:ind w:left="1440" w:hanging="359"/>
+        <w:contextualSpacing w:val="1"/>
+        <w:rPr>
+          <w:sz w:val="24"/>
+          <w:u w:val="none"/>
+        </w:rPr>
+      </w:pPr>
+      <w:r>
+        <w:rPr>
+          <w:sz w:val="24"/>
+          <w:rtl w:val="0"/>
+        </w:rPr>
+        <w:t xml:space="preserve">Outline specific presentation responsibilities for each team member</w:t>
+      </w:r>
+    </w:p>
+    <w:p>
+      <w:pPr>
+        <w:contextualSpacing w:val="0"/>
+        <w:rPr/>
+      </w:pPr>
+      <w:r>
+        <w:rPr>
+          <w:rtl w:val="0"/>
+        </w:rPr>
+      </w:r>
+    </w:p>
+    <w:p>
+      <w:pPr>
+        <w:contextualSpacing w:val="0"/>
+        <w:rPr/>
+      </w:pPr>
+      <w:r>
+        <w:rPr>
+          <w:b w:val="1"/>
+          <w:sz w:val="24"/>
+          <w:rtl w:val="0"/>
+        </w:rPr>
+        <w:t xml:space="preserve">Discussions:</w:t>
+      </w:r>
+      <w:r>
+        <w:rPr>
+          <w:rtl w:val="0"/>
+        </w:rPr>
+      </w:r>
+    </w:p>
+    <w:p>
+      <w:pPr>
+        <w:numPr>
+          <w:ilvl w:val="0"/>
+          <w:numId w:val="4"/>
+        </w:numPr>
+        <w:ind w:left="720" w:hanging="359"/>
+        <w:contextualSpacing w:val="1"/>
+        <w:rPr>
+          <w:sz w:val="24"/>
+        </w:rPr>
+      </w:pPr>
+      <w:r>
+        <w:rPr>
+          <w:sz w:val="24"/>
+          <w:rtl w:val="0"/>
+        </w:rPr>
+        <w:t xml:space="preserve">Bugs and issues</w:t>
+      </w:r>
+    </w:p>
+    <w:p>
+      <w:pPr>
+        <w:numPr>
+          <w:ilvl w:val="1"/>
+          <w:numId w:val="4"/>
+        </w:numPr>
+        <w:ind w:left="1440" w:hanging="359"/>
+        <w:contextualSpacing w:val="1"/>
+        <w:rPr>
+          <w:sz w:val="24"/>
+          <w:u w:val="none"/>
+        </w:rPr>
+      </w:pPr>
+      <w:r>
+        <w:rPr>
+          <w:sz w:val="24"/>
+          <w:rtl w:val="0"/>
+        </w:rPr>
+        <w:t xml:space="preserve">Get most up to date sql script and update everyone’s db</w:t>
+      </w:r>
+    </w:p>
+    <w:p>
+      <w:pPr>
+        <w:numPr>
+          <w:ilvl w:val="0"/>
+          <w:numId w:val="4"/>
+        </w:numPr>
+        <w:ind w:left="720" w:hanging="359"/>
+        <w:contextualSpacing w:val="1"/>
+        <w:rPr>
+          <w:sz w:val="24"/>
+        </w:rPr>
+      </w:pPr>
+      <w:r>
+        <w:rPr>
+          <w:sz w:val="24"/>
+          <w:rtl w:val="0"/>
+        </w:rPr>
+        <w:t xml:space="preserve">System testing </w:t>
+      </w:r>
+    </w:p>
+    <w:p>
+      <w:pPr>
+        <w:numPr>
+          <w:ilvl w:val="0"/>
+          <w:numId w:val="4"/>
+        </w:numPr>
+        <w:ind w:left="720" w:hanging="359"/>
+        <w:contextualSpacing w:val="1"/>
+        <w:rPr>
+          <w:sz w:val="24"/>
+        </w:rPr>
+      </w:pPr>
+      <w:r>
+        <w:rPr>
+          <w:sz w:val="24"/>
+          <w:rtl w:val="0"/>
+        </w:rPr>
+        <w:t xml:space="preserve">Presentation</w:t>
+      </w:r>
+    </w:p>
+    <w:p>
+      <w:pPr>
+        <w:numPr>
+          <w:ilvl w:val="1"/>
+          <w:numId w:val="4"/>
+        </w:numPr>
+        <w:ind w:left="1440" w:hanging="359"/>
+        <w:contextualSpacing w:val="1"/>
+        <w:rPr>
+          <w:sz w:val="24"/>
+          <w:u w:val="none"/>
+        </w:rPr>
+      </w:pPr>
+      <w:r>
+        <w:rPr>
+          <w:sz w:val="24"/>
+          <w:rtl w:val="0"/>
+        </w:rPr>
+        <w:t xml:space="preserve">Go over everyones parts</w:t>
+      </w:r>
+    </w:p>
+    <w:p>
+      <w:pPr>
+        <w:contextualSpacing w:val="0"/>
+        <w:rPr/>
+      </w:pPr>
+      <w:r>
+        <w:rPr>
+          <w:rtl w:val="0"/>
+        </w:rPr>
+      </w:r>
+    </w:p>
+    <w:p>
+      <w:pPr>
+        <w:contextualSpacing w:val="0"/>
+        <w:rPr/>
+      </w:pPr>
+      <w:r>
+        <w:rPr>
+          <w:b w:val="1"/>
+          <w:sz w:val="24"/>
+          <w:rtl w:val="0"/>
+        </w:rPr>
+        <w:t xml:space="preserve">Key Decisions</w:t>
+      </w:r>
+    </w:p>
+    <w:p>
+      <w:pPr>
+        <w:numPr>
+          <w:ilvl w:val="0"/>
+          <w:numId w:val="1"/>
+        </w:numPr>
+        <w:ind w:left="720" w:hanging="359"/>
+        <w:contextualSpacing w:val="1"/>
+        <w:rPr>
+          <w:sz w:val="24"/>
+        </w:rPr>
+      </w:pPr>
+      <w:r>
+        <w:rPr>
+          <w:sz w:val="24"/>
+          <w:rtl w:val="0"/>
+        </w:rPr>
+        <w:t xml:space="preserve">Do more testing</w:t>
+      </w:r>
+    </w:p>
+    <w:p>
+      <w:pPr>
+        <w:numPr>
+          <w:ilvl w:val="0"/>
+          <w:numId w:val="1"/>
+        </w:numPr>
+        <w:ind w:left="720" w:hanging="359"/>
+        <w:contextualSpacing w:val="1"/>
+        <w:rPr>
+          <w:sz w:val="24"/>
+        </w:rPr>
+      </w:pPr>
+      <w:r>
+        <w:rPr>
+          <w:sz w:val="24"/>
+          <w:rtl w:val="0"/>
+        </w:rPr>
+        <w:t xml:space="preserve">Presentation assignments</w:t>
+      </w:r>
+    </w:p>
+    <w:p>
+      <w:pPr>
+        <w:contextualSpacing w:val="0"/>
+        <w:jc w:val="center"/>
+        <w:rPr/>
+      </w:pPr>
+      <w:r>
+        <w:rPr>
+          <w:rtl w:val="0"/>
+        </w:rPr>
+      </w:r>
+    </w:p>
+    <w:p>
+      <w:pPr>
+        <w:contextualSpacing w:val="0"/>
+        <w:rPr/>
+      </w:pPr>
+      <w:r>
+        <w:rPr>
+          <w:b w:val="1"/>
+          <w:sz w:val="24"/>
+          <w:rtl w:val="0"/>
+        </w:rPr>
+        <w:t xml:space="preserve">Action Items:</w:t>
+      </w:r>
+    </w:p>
+    <w:p>
+      <w:pPr>
+        <w:contextualSpacing w:val="0"/>
+        <w:rPr/>
+      </w:pPr>
+      <w:r>
+        <w:rPr>
+          <w:rtl w:val="0"/>
+        </w:rPr>
+      </w:r>
+    </w:p>
+    <w:p>
+      <w:pPr>
+        <w:numPr>
+          <w:ilvl w:val="0"/>
+          <w:numId w:val="6"/>
+        </w:numPr>
+        <w:ind w:left="720" w:hanging="359"/>
+        <w:contextualSpacing w:val="1"/>
+        <w:rPr>
+          <w:sz w:val="24"/>
+        </w:rPr>
+      </w:pPr>
+      <w:r>
+        <w:rPr>
+          <w:sz w:val="24"/>
+          <w:rtl w:val="0"/>
+        </w:rPr>
+        <w:t xml:space="preserve">Fix bugs in github- all</w:t>
+      </w:r>
+    </w:p>
+    <w:p>
+      <w:pPr>
+        <w:numPr>
+          <w:ilvl w:val="0"/>
+          <w:numId w:val="6"/>
+        </w:numPr>
+        <w:ind w:left="720" w:hanging="359"/>
+        <w:contextualSpacing w:val="1"/>
+        <w:rPr>
+          <w:sz w:val="24"/>
+        </w:rPr>
+      </w:pPr>
+      <w:r>
+        <w:rPr>
+          <w:sz w:val="24"/>
+          <w:rtl w:val="0"/>
+        </w:rPr>
+        <w:t xml:space="preserve">Presentation - all due for next weeks presentation</w:t>
+      </w:r>
+    </w:p>
+    <w:p>
+      <w:pPr>
+        <w:contextualSpacing w:val="0"/>
+      </w:pPr>
+      <w:r>
+        <w:rPr>
+          <w:sz w:val="24"/>
+          <w:rtl w:val="0"/>
+        </w:rPr>
+        <w:t xml:space="preserve"> </w:t>
+      </w:r>
+      <w:r>
+        <w:rPr>
+          <w:rtl w:val="0"/>
+        </w:rPr>
+      </w:r>
+    </w:p>
+    <w:p>
+      <w:pPr>
+        <w:contextualSpacing w:val="0"/>
+        <w:jc w:val="center"/>
+      </w:pPr>
+      <w:r>
+        <w:rPr>
+          <w:rtl w:val="0"/>
+        </w:rPr>
+      </w:r>
+    </w:p>
+    <w:p>
+      <w:pPr>
+        <w:contextualSpacing w:val="0"/>
+        <w:jc w:val="center"/>
+      </w:pPr>
+      <w:r>
+        <w:rPr>
+          <w:rtl w:val="0"/>
+        </w:rPr>
+      </w:r>
+    </w:p>
+    <w:p>
+      <w:pPr>
+        <w:contextualSpacing w:val="0"/>
+        <w:jc w:val="center"/>
+        <w:rPr/>
+      </w:pPr>
+      <w:r>
+        <w:rPr>
+          <w:b w:val="1"/>
+          <w:sz w:val="24"/>
+          <w:rtl w:val="0"/>
+        </w:rPr>
+        <w:t xml:space="preserve">CS673F13 Software Engineering</w:t>
+      </w:r>
+    </w:p>
+    <w:p>
+      <w:pPr>
+        <w:contextualSpacing w:val="0"/>
+        <w:jc w:val="center"/>
+        <w:rPr/>
+      </w:pPr>
+      <w:r>
+        <w:rPr>
+          <w:b w:val="1"/>
+          <w:sz w:val="24"/>
+          <w:rtl w:val="0"/>
+        </w:rPr>
+        <w:t xml:space="preserve">Group Project 1  (Project name Diabetes Management)  </w:t>
+      </w:r>
+    </w:p>
+    <w:p>
+      <w:pPr>
+        <w:contextualSpacing w:val="0"/>
+        <w:jc w:val="center"/>
+        <w:rPr/>
+      </w:pPr>
+      <w:r>
+        <w:rPr>
+          <w:b w:val="1"/>
+          <w:sz w:val="24"/>
+          <w:rtl w:val="0"/>
+        </w:rPr>
+        <w:t xml:space="preserve">Meeting Minutes</w:t>
+      </w:r>
+    </w:p>
+    <w:p>
+      <w:pPr>
+        <w:contextualSpacing w:val="0"/>
+        <w:jc w:val="center"/>
+        <w:rPr/>
+      </w:pPr>
+      <w:r>
+        <w:rPr>
+          <w:b w:val="1"/>
+          <w:sz w:val="24"/>
+          <w:rtl w:val="0"/>
+        </w:rPr>
+        <w:t xml:space="preserve">Week 10 (11/15 - 11/21 )  </w:t>
+      </w:r>
+    </w:p>
+    <w:p>
+      <w:pPr>
+        <w:contextualSpacing w:val="0"/>
+        <w:jc w:val="center"/>
+        <w:rPr/>
+      </w:pPr>
+      <w:r>
+        <w:rPr>
+          <w:rtl w:val="0"/>
+        </w:rPr>
+      </w:r>
+    </w:p>
+    <w:p>
+      <w:pPr>
+        <w:contextualSpacing w:val="0"/>
+        <w:jc w:val="center"/>
+        <w:rPr/>
+      </w:pPr>
+      <w:r>
+        <w:rPr>
+          <w:rtl w:val="0"/>
+        </w:rPr>
+      </w:r>
+    </w:p>
+    <w:p>
+      <w:pPr>
+        <w:contextualSpacing w:val="0"/>
+        <w:rPr/>
+      </w:pPr>
+      <w:r>
+        <w:rPr>
+          <w:b w:val="1"/>
+          <w:sz w:val="24"/>
+          <w:rtl w:val="0"/>
+        </w:rPr>
+        <w:t xml:space="preserve">Date and Time:  </w:t>
+      </w:r>
+      <w:r>
+        <w:rPr>
+          <w:sz w:val="24"/>
+          <w:rtl w:val="0"/>
+        </w:rPr>
+        <w:t xml:space="preserve">11/21, 5:00-6, 8:30-9:30</w:t>
+      </w:r>
+    </w:p>
+    <w:p>
+      <w:pPr>
+        <w:contextualSpacing w:val="0"/>
+        <w:rPr/>
+      </w:pPr>
+      <w:r>
+        <w:rPr>
+          <w:b w:val="1"/>
+          <w:sz w:val="24"/>
+          <w:rtl w:val="0"/>
+        </w:rPr>
+        <w:t xml:space="preserve">Place:</w:t>
+      </w:r>
+      <w:r>
+        <w:rPr>
+          <w:sz w:val="24"/>
+          <w:rtl w:val="0"/>
+        </w:rPr>
+        <w:t xml:space="preserve"> Class room</w:t>
+      </w:r>
+    </w:p>
+    <w:p>
+      <w:pPr>
+        <w:contextualSpacing w:val="0"/>
+        <w:rPr/>
+      </w:pPr>
+      <w:r>
+        <w:rPr>
+          <w:b w:val="1"/>
+          <w:sz w:val="24"/>
+          <w:rtl w:val="0"/>
+        </w:rPr>
+        <w:t xml:space="preserve">Participants: </w:t>
+      </w:r>
+      <w:r>
+        <w:rPr>
+          <w:sz w:val="24"/>
+          <w:rtl w:val="0"/>
+        </w:rPr>
+        <w:t xml:space="preserve">Wenjie Shi, Yulu Liu, Jeff Andre, Yehuan Huang,Yingyuan Zhang, Maura Huff, Bogdan Chayka, Jason Lu, Yike Xue</w:t>
+      </w:r>
+    </w:p>
+    <w:p>
+      <w:pPr>
+        <w:contextualSpacing w:val="0"/>
+        <w:rPr/>
+      </w:pPr>
+      <w:r>
+        <w:rPr>
+          <w:b w:val="1"/>
+          <w:sz w:val="24"/>
+          <w:rtl w:val="0"/>
+        </w:rPr>
+        <w:t xml:space="preserve">Minutes taker: </w:t>
+      </w:r>
+      <w:r>
+        <w:rPr>
+          <w:sz w:val="24"/>
+          <w:rtl w:val="0"/>
+        </w:rPr>
+        <w:t xml:space="preserve">Jeff</w:t>
+      </w:r>
+    </w:p>
+    <w:p>
+      <w:pPr>
+        <w:contextualSpacing w:val="0"/>
+        <w:rPr/>
+      </w:pPr>
+      <w:r>
+        <w:rPr>
+          <w:b w:val="1"/>
+          <w:sz w:val="24"/>
+          <w:rtl w:val="0"/>
+        </w:rPr>
+        <w:t xml:space="preserve">Timekeeper: Jenny</w:t>
+      </w:r>
+    </w:p>
+    <w:p>
+      <w:pPr>
+        <w:contextualSpacing w:val="0"/>
+        <w:rPr/>
+      </w:pPr>
+      <w:r>
+        <w:rPr>
+          <w:b w:val="1"/>
+          <w:sz w:val="24"/>
+          <w:rtl w:val="0"/>
+        </w:rPr>
+        <w:t xml:space="preserve">Purpose：</w:t>
+      </w:r>
+      <w:r>
+        <w:rPr>
+          <w:sz w:val="24"/>
+          <w:rtl w:val="0"/>
+        </w:rPr>
+        <w:t xml:space="preserve">Weekly meeting</w:t>
+      </w:r>
+    </w:p>
+    <w:p>
+      <w:pPr>
+        <w:contextualSpacing w:val="0"/>
+        <w:rPr/>
+      </w:pPr>
+      <w:r>
+        <w:rPr>
+          <w:rtl w:val="0"/>
+        </w:rPr>
+      </w:r>
+    </w:p>
+    <w:p>
+      <w:pPr>
+        <w:contextualSpacing w:val="0"/>
+      </w:pPr>
+      <w:r>
+        <w:rPr>
+          <w:b w:val="1"/>
+          <w:sz w:val="24"/>
+          <w:rtl w:val="0"/>
+        </w:rPr>
+        <w:t xml:space="preserve">Agenda:</w:t>
+      </w:r>
+      <w:r>
+        <w:rPr>
+          <w:rtl w:val="0"/>
+        </w:rPr>
+      </w:r>
+    </w:p>
+    <w:p>
+      <w:pPr>
+        <w:numPr>
+          <w:ilvl w:val="0"/>
+          <w:numId w:val="4"/>
+        </w:numPr>
+        <w:ind w:left="720" w:hanging="359"/>
+        <w:contextualSpacing w:val="1"/>
+        <w:rPr>
+          <w:sz w:val="24"/>
+        </w:rPr>
+      </w:pPr>
+      <w:r>
+        <w:rPr>
+          <w:sz w:val="24"/>
+          <w:rtl w:val="0"/>
+        </w:rPr>
+        <w:t xml:space="preserve">Bugs &amp; Issues</w:t>
+      </w:r>
+    </w:p>
+    <w:p>
+      <w:pPr>
+        <w:numPr>
+          <w:ilvl w:val="0"/>
+          <w:numId w:val="4"/>
+        </w:numPr>
+        <w:ind w:left="720" w:hanging="359"/>
+        <w:contextualSpacing w:val="1"/>
+        <w:rPr>
+          <w:sz w:val="24"/>
+        </w:rPr>
+      </w:pPr>
+      <w:r>
+        <w:rPr>
+          <w:sz w:val="24"/>
+          <w:rtl w:val="0"/>
+        </w:rPr>
+        <w:t xml:space="preserve">System Testing</w:t>
+      </w:r>
+    </w:p>
+    <w:p>
+      <w:pPr>
+        <w:numPr>
+          <w:ilvl w:val="0"/>
+          <w:numId w:val="4"/>
+        </w:numPr>
+        <w:ind w:left="720" w:hanging="359"/>
+        <w:contextualSpacing w:val="1"/>
+        <w:rPr>
+          <w:sz w:val="24"/>
+          <w:u w:val="none"/>
+        </w:rPr>
+      </w:pPr>
+      <w:r>
+        <w:rPr>
+          <w:sz w:val="24"/>
+          <w:rtl w:val="0"/>
+        </w:rPr>
+        <w:t xml:space="preserve">Presentation</w:t>
+      </w:r>
+    </w:p>
+    <w:p>
+      <w:pPr>
+        <w:contextualSpacing w:val="0"/>
+        <w:rPr/>
+      </w:pPr>
+      <w:r>
+        <w:rPr>
+          <w:rtl w:val="0"/>
+        </w:rPr>
+      </w:r>
+    </w:p>
+    <w:p>
+      <w:pPr>
+        <w:contextualSpacing w:val="0"/>
+        <w:rPr/>
+      </w:pPr>
+      <w:r>
+        <w:rPr>
+          <w:b w:val="1"/>
+          <w:sz w:val="24"/>
+          <w:rtl w:val="0"/>
+        </w:rPr>
+        <w:t xml:space="preserve">Discussions:</w:t>
+      </w:r>
+      <w:r>
+        <w:rPr>
+          <w:rtl w:val="0"/>
+        </w:rPr>
+      </w:r>
+    </w:p>
+    <w:p>
+      <w:pPr>
+        <w:numPr>
+          <w:ilvl w:val="0"/>
+          <w:numId w:val="4"/>
+        </w:numPr>
+        <w:ind w:left="720" w:hanging="359"/>
+        <w:contextualSpacing w:val="1"/>
+        <w:rPr>
+          <w:sz w:val="24"/>
+        </w:rPr>
+      </w:pPr>
+      <w:r>
+        <w:rPr>
+          <w:sz w:val="24"/>
+          <w:rtl w:val="0"/>
+        </w:rPr>
+        <w:t xml:space="preserve">Bugs and issues</w:t>
+      </w:r>
+    </w:p>
+    <w:p>
+      <w:pPr>
+        <w:numPr>
+          <w:ilvl w:val="0"/>
+          <w:numId w:val="4"/>
+        </w:numPr>
+        <w:ind w:left="720" w:hanging="359"/>
+        <w:contextualSpacing w:val="1"/>
+        <w:rPr>
+          <w:sz w:val="24"/>
+        </w:rPr>
+      </w:pPr>
+      <w:r>
+        <w:rPr>
+          <w:sz w:val="24"/>
+          <w:rtl w:val="0"/>
+        </w:rPr>
+        <w:t xml:space="preserve">System testing </w:t>
+      </w:r>
+    </w:p>
+    <w:p>
+      <w:pPr>
+        <w:numPr>
+          <w:ilvl w:val="0"/>
+          <w:numId w:val="4"/>
+        </w:numPr>
+        <w:ind w:left="720" w:hanging="359"/>
+        <w:contextualSpacing w:val="1"/>
+        <w:rPr>
+          <w:sz w:val="24"/>
+          <w:u w:val="none"/>
+        </w:rPr>
+      </w:pPr>
+      <w:r>
+        <w:rPr>
+          <w:sz w:val="24"/>
+          <w:rtl w:val="0"/>
+        </w:rPr>
+        <w:t xml:space="preserve">Presentation</w:t>
+      </w:r>
+    </w:p>
+    <w:p>
+      <w:pPr>
+        <w:contextualSpacing w:val="0"/>
+        <w:rPr/>
+      </w:pPr>
+      <w:r>
+        <w:rPr>
+          <w:rtl w:val="0"/>
+        </w:rPr>
+      </w:r>
+    </w:p>
+    <w:p>
+      <w:pPr>
+        <w:contextualSpacing w:val="0"/>
+        <w:rPr/>
+      </w:pPr>
+      <w:r>
+        <w:rPr>
+          <w:b w:val="1"/>
+          <w:sz w:val="24"/>
+          <w:rtl w:val="0"/>
+        </w:rPr>
+        <w:t xml:space="preserve">Key Decisions</w:t>
+      </w:r>
+    </w:p>
+    <w:p>
+      <w:pPr>
+        <w:numPr>
+          <w:ilvl w:val="0"/>
+          <w:numId w:val="1"/>
+        </w:numPr>
+        <w:ind w:left="720" w:hanging="359"/>
+        <w:contextualSpacing w:val="1"/>
+        <w:rPr>
+          <w:sz w:val="24"/>
+        </w:rPr>
+      </w:pPr>
+      <w:r>
+        <w:rPr>
+          <w:sz w:val="24"/>
+          <w:rtl w:val="0"/>
+        </w:rPr>
+        <w:t xml:space="preserve">Do more testing</w:t>
+      </w:r>
+    </w:p>
+    <w:p>
+      <w:pPr>
+        <w:numPr>
+          <w:ilvl w:val="0"/>
+          <w:numId w:val="1"/>
+        </w:numPr>
+        <w:ind w:left="720" w:hanging="359"/>
+        <w:contextualSpacing w:val="1"/>
+        <w:rPr>
+          <w:sz w:val="24"/>
+        </w:rPr>
+      </w:pPr>
+      <w:r>
+        <w:rPr>
+          <w:sz w:val="24"/>
+          <w:rtl w:val="0"/>
+        </w:rPr>
+        <w:t xml:space="preserve">Presentation assignments</w:t>
+      </w:r>
+    </w:p>
+    <w:p>
+      <w:pPr>
+        <w:contextualSpacing w:val="0"/>
+        <w:jc w:val="center"/>
+        <w:rPr/>
+      </w:pPr>
+      <w:r>
+        <w:rPr>
+          <w:rtl w:val="0"/>
+        </w:rPr>
+      </w:r>
+    </w:p>
+    <w:p>
+      <w:pPr>
+        <w:contextualSpacing w:val="0"/>
+        <w:rPr/>
+      </w:pPr>
+      <w:r>
+        <w:rPr>
+          <w:b w:val="1"/>
+          <w:sz w:val="24"/>
+          <w:rtl w:val="0"/>
+        </w:rPr>
+        <w:t xml:space="preserve">Action Items:</w:t>
+      </w:r>
+    </w:p>
+    <w:p>
+      <w:pPr>
+        <w:contextualSpacing w:val="0"/>
+        <w:rPr/>
+      </w:pPr>
+      <w:r>
+        <w:rPr>
+          <w:rtl w:val="0"/>
+        </w:rPr>
+      </w:r>
+    </w:p>
+    <w:p>
+      <w:pPr>
+        <w:numPr>
+          <w:ilvl w:val="0"/>
+          <w:numId w:val="6"/>
+        </w:numPr>
+        <w:ind w:left="720" w:hanging="359"/>
+        <w:contextualSpacing w:val="1"/>
+        <w:rPr>
+          <w:sz w:val="24"/>
+        </w:rPr>
+      </w:pPr>
+      <w:r>
+        <w:rPr>
+          <w:sz w:val="24"/>
+          <w:rtl w:val="0"/>
+        </w:rPr>
+        <w:t xml:space="preserve">Fix bugs in github- all</w:t>
+      </w:r>
+    </w:p>
+    <w:p>
+      <w:pPr>
+        <w:numPr>
+          <w:ilvl w:val="0"/>
+          <w:numId w:val="6"/>
+        </w:numPr>
+        <w:ind w:left="720" w:hanging="359"/>
+        <w:contextualSpacing w:val="1"/>
+        <w:rPr>
+          <w:sz w:val="24"/>
+        </w:rPr>
+      </w:pPr>
+      <w:r>
+        <w:rPr>
+          <w:sz w:val="24"/>
+          <w:rtl w:val="0"/>
+        </w:rPr>
+        <w:t xml:space="preserve">Presentation - all due for next weeks meeting </w:t>
+      </w:r>
+    </w:p>
+    <w:p>
+      <w:pPr>
+        <w:contextualSpacing w:val="0"/>
+        <w:rPr/>
+      </w:pPr>
+      <w:r>
+        <w:rPr>
+          <w:rtl w:val="0"/>
+        </w:rPr>
+      </w:r>
+    </w:p>
+    <w:p>
+      <w:pPr>
+        <w:contextualSpacing w:val="0"/>
+        <w:jc w:val="center"/>
+      </w:pPr>
+      <w:r>
+        <w:rPr>
+          <w:rtl w:val="0"/>
+        </w:rPr>
+      </w:r>
+    </w:p>
+    <w:p>
+      <w:pPr>
+        <w:contextualSpacing w:val="0"/>
+        <w:jc w:val="center"/>
+        <w:rPr/>
+      </w:pPr>
+      <w:r>
+        <w:rPr>
+          <w:b w:val="1"/>
+          <w:sz w:val="24"/>
+          <w:rtl w:val="0"/>
+        </w:rPr>
+        <w:t xml:space="preserve">CS673F13 Software Engineering</w:t>
+      </w:r>
+    </w:p>
+    <w:p>
+      <w:pPr>
+        <w:contextualSpacing w:val="0"/>
+        <w:jc w:val="center"/>
+        <w:rPr/>
+      </w:pPr>
+      <w:r>
+        <w:rPr>
+          <w:b w:val="1"/>
+          <w:sz w:val="24"/>
+          <w:rtl w:val="0"/>
+        </w:rPr>
+        <w:t xml:space="preserve">Group Project 1  (Project name Diabetes Management)  </w:t>
+      </w:r>
+    </w:p>
+    <w:p>
+      <w:pPr>
+        <w:contextualSpacing w:val="0"/>
+        <w:jc w:val="center"/>
+        <w:rPr/>
+      </w:pPr>
+      <w:r>
+        <w:rPr>
+          <w:b w:val="1"/>
+          <w:sz w:val="24"/>
+          <w:rtl w:val="0"/>
+        </w:rPr>
+        <w:t xml:space="preserve">Meeting Minutes</w:t>
+      </w:r>
+    </w:p>
+    <w:p>
+      <w:pPr>
+        <w:contextualSpacing w:val="0"/>
+        <w:jc w:val="center"/>
+        <w:rPr/>
+      </w:pPr>
+      <w:r>
+        <w:rPr>
+          <w:b w:val="1"/>
+          <w:sz w:val="24"/>
+          <w:rtl w:val="0"/>
+        </w:rPr>
+        <w:t xml:space="preserve">Week 9 (11/8 - 11/14 )  </w:t>
+      </w:r>
+    </w:p>
+    <w:p>
+      <w:pPr>
+        <w:contextualSpacing w:val="0"/>
+        <w:jc w:val="center"/>
+        <w:rPr/>
+      </w:pPr>
+      <w:r>
+        <w:rPr>
+          <w:rtl w:val="0"/>
+        </w:rPr>
+      </w:r>
+    </w:p>
+    <w:p>
+      <w:pPr>
+        <w:contextualSpacing w:val="0"/>
+        <w:jc w:val="center"/>
+        <w:rPr/>
+      </w:pPr>
+      <w:r>
+        <w:rPr>
+          <w:rtl w:val="0"/>
+        </w:rPr>
+      </w:r>
+    </w:p>
+    <w:p>
+      <w:pPr>
+        <w:contextualSpacing w:val="0"/>
+        <w:rPr/>
+      </w:pPr>
+      <w:r>
+        <w:rPr>
+          <w:b w:val="1"/>
+          <w:sz w:val="24"/>
+          <w:rtl w:val="0"/>
+        </w:rPr>
+        <w:t xml:space="preserve">Date and Time:  </w:t>
+      </w:r>
+      <w:r>
+        <w:rPr>
+          <w:sz w:val="24"/>
+          <w:rtl w:val="0"/>
+        </w:rPr>
+        <w:t xml:space="preserve">11/14, 8:30-10:00</w:t>
+      </w:r>
+    </w:p>
+    <w:p>
+      <w:pPr>
+        <w:contextualSpacing w:val="0"/>
+        <w:rPr/>
+      </w:pPr>
+      <w:r>
+        <w:rPr>
+          <w:b w:val="1"/>
+          <w:sz w:val="24"/>
+          <w:rtl w:val="0"/>
+        </w:rPr>
+        <w:t xml:space="preserve">Place:</w:t>
+      </w:r>
+      <w:r>
+        <w:rPr>
+          <w:sz w:val="24"/>
+          <w:rtl w:val="0"/>
+        </w:rPr>
+        <w:t xml:space="preserve"> Class room</w:t>
+      </w:r>
+    </w:p>
+    <w:p>
+      <w:pPr>
+        <w:contextualSpacing w:val="0"/>
+        <w:rPr/>
+      </w:pPr>
+      <w:r>
+        <w:rPr>
+          <w:b w:val="1"/>
+          <w:sz w:val="24"/>
+          <w:rtl w:val="0"/>
+        </w:rPr>
+        <w:t xml:space="preserve">Participants: </w:t>
+      </w:r>
+      <w:r>
+        <w:rPr>
+          <w:sz w:val="24"/>
+          <w:rtl w:val="0"/>
+        </w:rPr>
+        <w:t xml:space="preserve">Wenjie Shi, Yulu Liu, Jeff Andre, Yehuan Huang,Yingyuan Zhang, Maura Huff, Bogdan Chayka, Jason Lu, Yike Xue</w:t>
+      </w:r>
+    </w:p>
+    <w:p>
+      <w:pPr>
+        <w:contextualSpacing w:val="0"/>
+        <w:rPr/>
+      </w:pPr>
+      <w:r>
+        <w:rPr>
+          <w:b w:val="1"/>
+          <w:sz w:val="24"/>
+          <w:rtl w:val="0"/>
+        </w:rPr>
+        <w:t xml:space="preserve">Minutes taker: </w:t>
+      </w:r>
+      <w:r>
+        <w:rPr>
+          <w:sz w:val="24"/>
+          <w:rtl w:val="0"/>
+        </w:rPr>
+        <w:t xml:space="preserve">Jeff</w:t>
+      </w:r>
+    </w:p>
+    <w:p>
+      <w:pPr>
+        <w:contextualSpacing w:val="0"/>
+        <w:rPr/>
+      </w:pPr>
+      <w:r>
+        <w:rPr>
+          <w:b w:val="1"/>
+          <w:sz w:val="24"/>
+          <w:rtl w:val="0"/>
+        </w:rPr>
+        <w:t xml:space="preserve">Timekeeper: </w:t>
+      </w:r>
+      <w:r>
+        <w:rPr>
+          <w:sz w:val="24"/>
+          <w:rtl w:val="0"/>
+        </w:rPr>
+        <w:t xml:space="preserve">Maura</w:t>
+      </w:r>
+      <w:r>
+        <w:rPr>
+          <w:rtl w:val="0"/>
+        </w:rPr>
+      </w:r>
+    </w:p>
+    <w:p>
+      <w:pPr>
+        <w:contextualSpacing w:val="0"/>
+        <w:rPr/>
+      </w:pPr>
+      <w:r>
+        <w:rPr>
+          <w:b w:val="1"/>
+          <w:sz w:val="24"/>
+          <w:rtl w:val="0"/>
+        </w:rPr>
+        <w:t xml:space="preserve">Purpose：</w:t>
+      </w:r>
+      <w:r>
+        <w:rPr>
+          <w:sz w:val="24"/>
+          <w:rtl w:val="0"/>
+        </w:rPr>
+        <w:t xml:space="preserve">Weekly meeting</w:t>
+      </w:r>
+    </w:p>
+    <w:p>
+      <w:pPr>
+        <w:contextualSpacing w:val="0"/>
+        <w:rPr/>
+      </w:pPr>
+      <w:r>
+        <w:rPr>
+          <w:rtl w:val="0"/>
+        </w:rPr>
+      </w:r>
+    </w:p>
+    <w:p>
+      <w:pPr>
+        <w:contextualSpacing w:val="0"/>
+      </w:pPr>
+      <w:r>
+        <w:rPr>
+          <w:b w:val="1"/>
+          <w:sz w:val="24"/>
+          <w:rtl w:val="0"/>
+        </w:rPr>
+        <w:t xml:space="preserve">Agenda:</w:t>
+      </w:r>
+      <w:r>
+        <w:rPr>
+          <w:rtl w:val="0"/>
+        </w:rPr>
+      </w:r>
+    </w:p>
+    <w:p>
+      <w:pPr>
+        <w:numPr>
+          <w:ilvl w:val="0"/>
+          <w:numId w:val="4"/>
+        </w:numPr>
+        <w:ind w:left="720" w:hanging="359"/>
+        <w:contextualSpacing w:val="1"/>
+        <w:rPr>
+          <w:sz w:val="24"/>
+        </w:rPr>
+      </w:pPr>
+      <w:r>
+        <w:rPr>
+          <w:sz w:val="24"/>
+          <w:rtl w:val="0"/>
+        </w:rPr>
+        <w:t xml:space="preserve">Review progress on customer requirement changes</w:t>
+      </w:r>
+    </w:p>
+    <w:p>
+      <w:pPr>
+        <w:numPr>
+          <w:ilvl w:val="0"/>
+          <w:numId w:val="4"/>
+        </w:numPr>
+        <w:ind w:left="720" w:hanging="359"/>
+        <w:contextualSpacing w:val="1"/>
+        <w:rPr>
+          <w:sz w:val="24"/>
+        </w:rPr>
+      </w:pPr>
+      <w:r>
+        <w:rPr>
+          <w:sz w:val="24"/>
+          <w:rtl w:val="0"/>
+        </w:rPr>
+        <w:t xml:space="preserve">Bugs &amp; Issues</w:t>
+      </w:r>
+    </w:p>
+    <w:p>
+      <w:pPr>
+        <w:numPr>
+          <w:ilvl w:val="0"/>
+          <w:numId w:val="4"/>
+        </w:numPr>
+        <w:ind w:left="720" w:hanging="359"/>
+        <w:contextualSpacing w:val="1"/>
+        <w:rPr>
+          <w:sz w:val="24"/>
+        </w:rPr>
+      </w:pPr>
+      <w:r>
+        <w:rPr>
+          <w:sz w:val="24"/>
+          <w:rtl w:val="0"/>
+        </w:rPr>
+        <w:t xml:space="preserve">System Testing</w:t>
+      </w:r>
+    </w:p>
+    <w:p>
+      <w:pPr>
+        <w:contextualSpacing w:val="0"/>
+        <w:rPr/>
+      </w:pPr>
+      <w:r>
+        <w:rPr>
+          <w:rtl w:val="0"/>
+        </w:rPr>
+      </w:r>
+    </w:p>
+    <w:p>
+      <w:pPr>
+        <w:contextualSpacing w:val="0"/>
+      </w:pPr>
+      <w:r>
+        <w:rPr>
+          <w:b w:val="1"/>
+          <w:sz w:val="24"/>
+          <w:rtl w:val="0"/>
+        </w:rPr>
+        <w:t xml:space="preserve">Discussions:</w:t>
+      </w:r>
+      <w:r>
+        <w:rPr>
+          <w:rtl w:val="0"/>
+        </w:rPr>
+      </w:r>
+    </w:p>
+    <w:p>
+      <w:pPr>
+        <w:numPr>
+          <w:ilvl w:val="0"/>
+          <w:numId w:val="4"/>
+        </w:numPr>
+        <w:ind w:left="720" w:hanging="359"/>
+        <w:contextualSpacing w:val="1"/>
+        <w:rPr>
+          <w:sz w:val="24"/>
+        </w:rPr>
+      </w:pPr>
+      <w:r>
+        <w:rPr>
+          <w:sz w:val="24"/>
+          <w:rtl w:val="0"/>
+        </w:rPr>
+        <w:t xml:space="preserve">Bugs and issues</w:t>
+      </w:r>
+    </w:p>
+    <w:p>
+      <w:pPr>
+        <w:numPr>
+          <w:ilvl w:val="0"/>
+          <w:numId w:val="4"/>
+        </w:numPr>
+        <w:ind w:left="720" w:hanging="359"/>
+        <w:contextualSpacing w:val="1"/>
+        <w:rPr>
+          <w:sz w:val="24"/>
+        </w:rPr>
+      </w:pPr>
+      <w:r>
+        <w:rPr>
+          <w:sz w:val="24"/>
+          <w:rtl w:val="0"/>
+        </w:rPr>
+        <w:t xml:space="preserve">System testing with Selenium</w:t>
+      </w:r>
+    </w:p>
+    <w:p>
+      <w:pPr>
+        <w:contextualSpacing w:val="0"/>
+        <w:rPr/>
+      </w:pPr>
+      <w:r>
+        <w:rPr>
+          <w:rtl w:val="0"/>
+        </w:rPr>
+      </w:r>
+    </w:p>
+    <w:p>
+      <w:pPr>
+        <w:contextualSpacing w:val="0"/>
+        <w:rPr/>
+      </w:pPr>
+      <w:r>
+        <w:rPr>
+          <w:b w:val="1"/>
+          <w:sz w:val="24"/>
+          <w:rtl w:val="0"/>
+        </w:rPr>
+        <w:t xml:space="preserve">Key Decisions</w:t>
+      </w:r>
+    </w:p>
+    <w:p>
+      <w:pPr>
+        <w:numPr>
+          <w:ilvl w:val="0"/>
+          <w:numId w:val="1"/>
+        </w:numPr>
+        <w:ind w:left="720" w:hanging="359"/>
+        <w:contextualSpacing w:val="1"/>
+        <w:rPr>
+          <w:sz w:val="24"/>
+        </w:rPr>
+      </w:pPr>
+      <w:r>
+        <w:rPr>
+          <w:sz w:val="24"/>
+          <w:rtl w:val="0"/>
+        </w:rPr>
+        <w:t xml:space="preserve">Do more testing</w:t>
+      </w:r>
+    </w:p>
+    <w:p>
+      <w:pPr>
+        <w:numPr>
+          <w:ilvl w:val="0"/>
+          <w:numId w:val="1"/>
+        </w:numPr>
+        <w:ind w:left="720" w:hanging="359"/>
+        <w:contextualSpacing w:val="1"/>
+        <w:rPr>
+          <w:sz w:val="24"/>
+          <w:u w:val="none"/>
+        </w:rPr>
+      </w:pPr>
+      <w:r>
+        <w:rPr>
+          <w:sz w:val="24"/>
+          <w:rtl w:val="0"/>
+        </w:rPr>
+        <w:t xml:space="preserve">Get Selenium working </w:t>
+      </w:r>
+    </w:p>
+    <w:p>
+      <w:pPr>
+        <w:contextualSpacing w:val="0"/>
+        <w:jc w:val="center"/>
+        <w:rPr/>
+      </w:pPr>
+      <w:r>
+        <w:rPr>
+          <w:rtl w:val="0"/>
+        </w:rPr>
+      </w:r>
+    </w:p>
+    <w:p>
+      <w:pPr>
+        <w:contextualSpacing w:val="0"/>
+        <w:rPr/>
+      </w:pPr>
+      <w:r>
+        <w:rPr>
+          <w:b w:val="1"/>
+          <w:sz w:val="24"/>
+          <w:rtl w:val="0"/>
+        </w:rPr>
+        <w:t xml:space="preserve">Action Items:</w:t>
+      </w:r>
+    </w:p>
+    <w:p>
+      <w:pPr>
+        <w:contextualSpacing w:val="0"/>
+        <w:rPr/>
+      </w:pPr>
+      <w:r>
+        <w:rPr>
+          <w:rtl w:val="0"/>
+        </w:rPr>
+      </w:r>
+    </w:p>
+    <w:p>
+      <w:pPr>
+        <w:numPr>
+          <w:ilvl w:val="0"/>
+          <w:numId w:val="6"/>
+        </w:numPr>
+        <w:ind w:left="720" w:hanging="359"/>
+        <w:contextualSpacing w:val="1"/>
+        <w:rPr>
+          <w:sz w:val="24"/>
+        </w:rPr>
+      </w:pPr>
+      <w:r>
+        <w:rPr>
+          <w:sz w:val="24"/>
+          <w:rtl w:val="0"/>
+        </w:rPr>
+        <w:t xml:space="preserve">Finish user stories - all</w:t>
+      </w:r>
+    </w:p>
+    <w:p>
+      <w:pPr>
+        <w:numPr>
+          <w:ilvl w:val="0"/>
+          <w:numId w:val="6"/>
+        </w:numPr>
+        <w:ind w:left="720" w:hanging="359"/>
+        <w:contextualSpacing w:val="1"/>
+        <w:rPr>
+          <w:sz w:val="24"/>
+        </w:rPr>
+      </w:pPr>
+      <w:r>
+        <w:rPr>
+          <w:sz w:val="24"/>
+          <w:rtl w:val="0"/>
+        </w:rPr>
+        <w:t xml:space="preserve">Fix bugs in github- all</w:t>
+      </w:r>
+    </w:p>
+    <w:p>
+      <w:pPr>
+        <w:numPr>
+          <w:ilvl w:val="0"/>
+          <w:numId w:val="6"/>
+        </w:numPr>
+        <w:ind w:left="720" w:hanging="359"/>
+        <w:contextualSpacing w:val="1"/>
+        <w:rPr>
+          <w:sz w:val="24"/>
+          <w:u w:val="none"/>
+        </w:rPr>
+      </w:pPr>
+      <w:r>
+        <w:rPr>
+          <w:sz w:val="24"/>
+          <w:rtl w:val="0"/>
+        </w:rPr>
+        <w:t xml:space="preserve">Add Test Cases to spread sheet - all</w:t>
+      </w:r>
+    </w:p>
+    <w:p>
+      <w:pPr>
+        <w:numPr>
+          <w:ilvl w:val="0"/>
+          <w:numId w:val="6"/>
+        </w:numPr>
+        <w:ind w:left="720" w:hanging="359"/>
+        <w:contextualSpacing w:val="1"/>
+        <w:rPr>
+          <w:sz w:val="24"/>
+        </w:rPr>
+      </w:pPr>
+      <w:r>
+        <w:rPr>
+          <w:sz w:val="24"/>
+          <w:rtl w:val="0"/>
+        </w:rPr>
+        <w:t xml:space="preserve">Selenium for system testing - Eva, Bogdan</w:t>
+      </w:r>
+    </w:p>
+    <w:p>
+      <w:pPr>
+        <w:contextualSpacing w:val="0"/>
+      </w:pPr>
+      <w:r>
+        <w:rPr>
+          <w:rtl w:val="0"/>
+        </w:rPr>
+      </w:r>
+    </w:p>
+    <w:p>
+      <w:pPr>
+        <w:contextualSpacing w:val="0"/>
+        <w:jc w:val="center"/>
+      </w:pPr>
+      <w:r>
+        <w:rPr>
+          <w:rtl w:val="0"/>
+        </w:rPr>
+      </w:r>
+    </w:p>
+    <w:p>
+      <w:pPr>
+        <w:contextualSpacing w:val="0"/>
+        <w:jc w:val="center"/>
+        <w:rPr/>
+      </w:pPr>
+      <w:r>
+        <w:rPr>
+          <w:b w:val="1"/>
+          <w:sz w:val="24"/>
+          <w:rtl w:val="0"/>
+        </w:rPr>
+        <w:t xml:space="preserve">CS673F13 Software Engineering</w:t>
+      </w:r>
+    </w:p>
+    <w:p>
+      <w:pPr>
+        <w:contextualSpacing w:val="0"/>
+        <w:jc w:val="center"/>
+        <w:rPr/>
+      </w:pPr>
+      <w:r>
+        <w:rPr>
+          <w:b w:val="1"/>
+          <w:sz w:val="24"/>
+          <w:rtl w:val="0"/>
+        </w:rPr>
+        <w:t xml:space="preserve">Group Project 1  (Project name Diabetes Management)  </w:t>
+      </w:r>
+    </w:p>
+    <w:p>
+      <w:pPr>
+        <w:contextualSpacing w:val="0"/>
+        <w:jc w:val="center"/>
+        <w:rPr/>
+      </w:pPr>
+      <w:r>
+        <w:rPr>
+          <w:b w:val="1"/>
+          <w:sz w:val="24"/>
+          <w:rtl w:val="0"/>
+        </w:rPr>
+        <w:t xml:space="preserve">Meeting Minutes</w:t>
+      </w:r>
+    </w:p>
+    <w:p>
+      <w:pPr>
+        <w:contextualSpacing w:val="0"/>
+        <w:jc w:val="center"/>
+        <w:rPr/>
+      </w:pPr>
+      <w:r>
+        <w:rPr>
+          <w:b w:val="1"/>
+          <w:sz w:val="24"/>
+          <w:rtl w:val="0"/>
+        </w:rPr>
+        <w:t xml:space="preserve">Week 8 (11/1 - 11/7 )  </w:t>
       </w:r>
     </w:p>
     <w:p>

</xml_diff>